<commit_message>
skrev noget i projekt forslag filen
</commit_message>
<xml_diff>
--- a/Projektforslag.docx
+++ b/Projektforslag.docx
@@ -12,6 +12,7 @@
           <w:szCs w:val="40"/>
         </w:rPr>
       </w:pPr>
+      <w:bookmarkStart w:id="0" w:name="_Toc501352561"/>
       <w:proofErr w:type="spellStart"/>
       <w:r>
         <w:rPr>
@@ -30,6 +31,161 @@
         </w:rPr>
         <w:t xml:space="preserve"> system</w:t>
       </w:r>
+      <w:bookmarkEnd w:id="0"/>
+    </w:p>
+    <w:p/>
+    <w:sdt>
+      <w:sdtPr>
+        <w:id w:val="578793422"/>
+        <w:docPartObj>
+          <w:docPartGallery w:val="Table of Contents"/>
+          <w:docPartUnique/>
+        </w:docPartObj>
+      </w:sdtPr>
+      <w:sdtEndPr>
+        <w:rPr>
+          <w:rFonts w:asciiTheme="minorHAnsi" w:eastAsiaTheme="minorHAnsi" w:hAnsiTheme="minorHAnsi" w:cstheme="minorBidi"/>
+          <w:b/>
+          <w:bCs/>
+          <w:color w:val="auto"/>
+          <w:sz w:val="22"/>
+          <w:szCs w:val="22"/>
+          <w:lang w:eastAsia="en-US"/>
+        </w:rPr>
+      </w:sdtEndPr>
+      <w:sdtContent>
+        <w:p>
+          <w:pPr>
+            <w:pStyle w:val="Overskrift"/>
+          </w:pPr>
+          <w:r>
+            <w:t>Indhold</w:t>
+          </w:r>
+        </w:p>
+        <w:p>
+          <w:pPr>
+            <w:pStyle w:val="Indholdsfortegnelse1"/>
+            <w:tabs>
+              <w:tab w:val="right" w:leader="dot" w:pos="9628"/>
+            </w:tabs>
+            <w:rPr>
+              <w:rFonts w:eastAsiaTheme="minorEastAsia"/>
+              <w:noProof/>
+              <w:lang w:eastAsia="da-DK"/>
+            </w:rPr>
+          </w:pPr>
+          <w:r>
+            <w:fldChar w:fldCharType="begin"/>
+          </w:r>
+          <w:r>
+            <w:instrText xml:space="preserve"> TOC \o "1-3" \h \z \u </w:instrText>
+          </w:r>
+          <w:r>
+            <w:fldChar w:fldCharType="separate"/>
+          </w:r>
+          <w:hyperlink w:anchor="_Toc501352561" w:history="1">
+            <w:r>
+              <w:rPr>
+                <w:rStyle w:val="Hyperlink"/>
+                <w:noProof/>
+              </w:rPr>
+              <w:t>Bracket system</w:t>
+            </w:r>
+            <w:r>
+              <w:rPr>
+                <w:noProof/>
+                <w:webHidden/>
+              </w:rPr>
+              <w:tab/>
+            </w:r>
+            <w:r>
+              <w:rPr>
+                <w:noProof/>
+                <w:webHidden/>
+              </w:rPr>
+              <w:fldChar w:fldCharType="begin"/>
+            </w:r>
+            <w:r>
+              <w:rPr>
+                <w:noProof/>
+                <w:webHidden/>
+              </w:rPr>
+              <w:instrText xml:space="preserve"> PAGEREF _Toc501352561 \h </w:instrText>
+            </w:r>
+            <w:r>
+              <w:rPr>
+                <w:noProof/>
+                <w:webHidden/>
+              </w:rPr>
+            </w:r>
+            <w:r>
+              <w:rPr>
+                <w:noProof/>
+                <w:webHidden/>
+              </w:rPr>
+              <w:fldChar w:fldCharType="separate"/>
+            </w:r>
+            <w:r>
+              <w:rPr>
+                <w:noProof/>
+                <w:webHidden/>
+              </w:rPr>
+              <w:t>1</w:t>
+            </w:r>
+            <w:r>
+              <w:rPr>
+                <w:noProof/>
+                <w:webHidden/>
+              </w:rPr>
+              <w:fldChar w:fldCharType="end"/>
+            </w:r>
+          </w:hyperlink>
+        </w:p>
+        <w:p>
+          <w:r>
+            <w:rPr>
+              <w:b/>
+              <w:bCs/>
+            </w:rPr>
+            <w:fldChar w:fldCharType="end"/>
+          </w:r>
+        </w:p>
+      </w:sdtContent>
+    </w:sdt>
+    <w:p>
+      <w:pPr>
+        <w:rPr>
+          <w:sz w:val="24"/>
+          <w:szCs w:val="24"/>
+        </w:rPr>
+      </w:pPr>
+      <w:r>
+        <w:rPr>
+          <w:sz w:val="24"/>
+          <w:szCs w:val="24"/>
+        </w:rPr>
+        <w:br w:type="page"/>
+      </w:r>
+    </w:p>
+    <w:p>
+      <w:pPr>
+        <w:pStyle w:val="Overskrift1"/>
+        <w:jc w:val="center"/>
+        <w:rPr>
+          <w:color w:val="auto"/>
+          <w:sz w:val="40"/>
+          <w:szCs w:val="40"/>
+        </w:rPr>
+      </w:pPr>
+      <w:r>
+        <w:rPr>
+          <w:color w:val="auto"/>
+          <w:sz w:val="40"/>
+          <w:szCs w:val="40"/>
+        </w:rPr>
+        <w:lastRenderedPageBreak/>
+        <w:t>Projekt Beskrivelse</w:t>
+      </w:r>
     </w:p>
     <w:p/>
     <w:p>
@@ -39,8 +195,145 @@
           <w:szCs w:val="24"/>
         </w:rPr>
       </w:pPr>
-      <w:bookmarkStart w:id="0" w:name="_GoBack"/>
-      <w:bookmarkEnd w:id="0"/>
+      <w:r>
+        <w:rPr>
+          <w:sz w:val="24"/>
+          <w:szCs w:val="24"/>
+        </w:rPr>
+        <w:t>Et c# program som snakker sammen med en database som så bliver smidt op på en hjemmeside.</w:t>
+      </w:r>
+    </w:p>
+    <w:p>
+      <w:pPr>
+        <w:pStyle w:val="Overskrift1"/>
+        <w:numPr>
+          <w:ilvl w:val="0"/>
+          <w:numId w:val="1"/>
+        </w:numPr>
+        <w:rPr>
+          <w:color w:val="auto"/>
+        </w:rPr>
+      </w:pPr>
+      <w:r>
+        <w:rPr>
+          <w:color w:val="auto"/>
+        </w:rPr>
+        <w:t>C# programmet</w:t>
+      </w:r>
+    </w:p>
+    <w:p>
+      <w:pPr>
+        <w:rPr>
+          <w:sz w:val="24"/>
+          <w:szCs w:val="24"/>
+        </w:rPr>
+      </w:pPr>
+      <w:r>
+        <w:rPr>
+          <w:sz w:val="24"/>
+          <w:szCs w:val="24"/>
+        </w:rPr>
+        <w:t xml:space="preserve">Snakker sammen med databasen på den måde at der bliver åbnet et </w:t>
+      </w:r>
+      <w:proofErr w:type="spellStart"/>
+      <w:r>
+        <w:rPr>
+          <w:sz w:val="24"/>
+          <w:szCs w:val="24"/>
+        </w:rPr>
+        <w:t>promt</w:t>
+      </w:r>
+      <w:proofErr w:type="spellEnd"/>
+      <w:r>
+        <w:rPr>
+          <w:sz w:val="24"/>
+          <w:szCs w:val="24"/>
+        </w:rPr>
+        <w:t xml:space="preserve"> som så giver nogen informationer og hvor man kan skrive sit gamer tag og hvilket spil man vil spille og om man er med på et hold som skal spille i en turnering i et givent spil.</w:t>
+      </w:r>
+      <w:r>
+        <w:rPr>
+          <w:sz w:val="24"/>
+          <w:szCs w:val="24"/>
+        </w:rPr>
+        <w:br/>
+        <w:t>trækker lod om hvem der skal spille mod hvem og på hvilke tidspunkter.</w:t>
+      </w:r>
+    </w:p>
+    <w:p>
+      <w:pPr>
+        <w:pStyle w:val="Overskrift1"/>
+        <w:numPr>
+          <w:ilvl w:val="0"/>
+          <w:numId w:val="1"/>
+        </w:numPr>
+        <w:rPr>
+          <w:color w:val="auto"/>
+        </w:rPr>
+      </w:pPr>
+      <w:r>
+        <w:rPr>
+          <w:color w:val="auto"/>
+        </w:rPr>
+        <w:t>Databasen</w:t>
+      </w:r>
+    </w:p>
+    <w:p>
+      <w:pPr>
+        <w:rPr>
+          <w:sz w:val="24"/>
+          <w:szCs w:val="24"/>
+        </w:rPr>
+      </w:pPr>
+      <w:r>
+        <w:rPr>
+          <w:sz w:val="24"/>
+          <w:szCs w:val="24"/>
+        </w:rPr>
+        <w:t>Databasen holder styr på gamer tags og hold og spiller, hvem der spiller hvilket spil og hvem der med på hvilke hold.</w:t>
+      </w:r>
+    </w:p>
+    <w:p>
+      <w:pPr>
+        <w:pStyle w:val="Overskrift1"/>
+        <w:numPr>
+          <w:ilvl w:val="0"/>
+          <w:numId w:val="1"/>
+        </w:numPr>
+        <w:rPr>
+          <w:color w:val="auto"/>
+        </w:rPr>
+      </w:pPr>
+      <w:r>
+        <w:rPr>
+          <w:color w:val="auto"/>
+        </w:rPr>
+        <w:t>Hjemmesiden</w:t>
+      </w:r>
+    </w:p>
+    <w:p>
+      <w:pPr>
+        <w:rPr>
+          <w:sz w:val="24"/>
+          <w:szCs w:val="24"/>
+        </w:rPr>
+      </w:pPr>
+      <w:r>
+        <w:rPr>
+          <w:sz w:val="24"/>
+          <w:szCs w:val="24"/>
+        </w:rPr>
+        <w:t xml:space="preserve">Skal vise selve turnerings opsætningen, spillernes navner og hvilket hold de er med i </w:t>
+      </w:r>
+      <w:bookmarkStart w:id="1" w:name="_GoBack"/>
+      <w:bookmarkEnd w:id="1"/>
+      <w:r>
+        <w:rPr>
+          <w:sz w:val="24"/>
+          <w:szCs w:val="24"/>
+        </w:rPr>
+        <w:t xml:space="preserve"> </w:t>
+      </w:r>
     </w:p>
     <w:sectPr>
       <w:pgSz w:w="11906" w:h="16838"/>
@@ -50,6 +343,127 @@
     </w:sectPr>
   </w:body>
 </w:document>
+</file>
+
+<file path=word/numbering.xml><?xml version="1.0" encoding="utf-8"?>
+<w:numbering xmlns:wpc="http://schemas.microsoft.com/office/word/2010/wordprocessingCanvas" xmlns:cx="http://schemas.microsoft.com/office/drawing/2014/chartex" xmlns:cx1="http://schemas.microsoft.com/office/drawing/2015/9/8/chartex" xmlns:cx2="http://schemas.microsoft.com/office/drawing/2015/10/21/chartex" xmlns:cx3="http://schemas.microsoft.com/office/drawing/2016/5/9/chartex" xmlns:cx4="http://schemas.microsoft.com/office/drawing/2016/5/10/chartex" xmlns:cx5="http://schemas.microsoft.com/office/drawing/2016/5/11/chartex" xmlns:cx6="http://schemas.microsoft.com/office/drawing/2016/5/12/chartex" xmlns:cx7="http://schemas.microsoft.com/office/drawing/2016/5/13/chartex" xmlns:cx8="http://schemas.microsoft.com/office/drawing/2016/5/14/chartex" xmlns:mc="http://schemas.openxmlformats.org/markup-compatibility/2006" xmlns:aink="http://schemas.microsoft.com/office/drawing/2016/ink" xmlns:am3d="http://schemas.microsoft.com/office/drawing/2017/model3d" xmlns:o="urn:schemas-microsoft-com:office:office" xmlns:r="http://schemas.openxmlformats.org/officeDocument/2006/relationships" xmlns:m="http://schemas.openxmlformats.org/officeDocument/2006/math" xmlns:v="urn:schemas-microsoft-com:vml" xmlns:wp14="http://schemas.microsoft.com/office/word/2010/wordprocessingDrawing" xmlns:wp="http://schemas.openxmlformats.org/drawingml/2006/wordprocessingDrawing" xmlns:w10="urn:schemas-microsoft-com:office:word" xmlns:w="http://schemas.openxmlformats.org/wordprocessingml/2006/main" xmlns:w14="http://schemas.microsoft.com/office/word/2010/wordml" xmlns:w15="http://schemas.microsoft.com/office/word/2012/wordml" xmlns:w16cid="http://schemas.microsoft.com/office/word/2016/wordml/cid" xmlns:w16se="http://schemas.microsoft.com/office/word/2015/wordml/symex" xmlns:wpg="http://schemas.microsoft.com/office/word/2010/wordprocessingGroup" xmlns:wpi="http://schemas.microsoft.com/office/word/2010/wordprocessingInk" xmlns:wne="http://schemas.microsoft.com/office/word/2006/wordml" xmlns:wps="http://schemas.microsoft.com/office/word/2010/wordprocessingShape" mc:Ignorable="w14 w15 w16se w16cid wp14">
+  <w:abstractNum w:abstractNumId="0" w15:restartNumberingAfterBreak="0">
+    <w:nsid w:val="1BA9563C"/>
+    <w:multiLevelType w:val="hybridMultilevel"/>
+    <w:tmpl w:val="56F0BFF2"/>
+    <w:lvl w:ilvl="0" w:tplc="04060001">
+      <w:start w:val="1"/>
+      <w:numFmt w:val="bullet"/>
+      <w:lvlText w:val=""/>
+      <w:lvlJc w:val="left"/>
+      <w:pPr>
+        <w:ind w:left="720" w:hanging="360"/>
+      </w:pPr>
+      <w:rPr>
+        <w:rFonts w:ascii="Symbol" w:hAnsi="Symbol" w:hint="default"/>
+      </w:rPr>
+    </w:lvl>
+    <w:lvl w:ilvl="1" w:tplc="04060003" w:tentative="1">
+      <w:start w:val="1"/>
+      <w:numFmt w:val="bullet"/>
+      <w:lvlText w:val="o"/>
+      <w:lvlJc w:val="left"/>
+      <w:pPr>
+        <w:ind w:left="1440" w:hanging="360"/>
+      </w:pPr>
+      <w:rPr>
+        <w:rFonts w:ascii="Courier New" w:hAnsi="Courier New" w:cs="Courier New" w:hint="default"/>
+      </w:rPr>
+    </w:lvl>
+    <w:lvl w:ilvl="2" w:tplc="04060005" w:tentative="1">
+      <w:start w:val="1"/>
+      <w:numFmt w:val="bullet"/>
+      <w:lvlText w:val=""/>
+      <w:lvlJc w:val="left"/>
+      <w:pPr>
+        <w:ind w:left="2160" w:hanging="360"/>
+      </w:pPr>
+      <w:rPr>
+        <w:rFonts w:ascii="Wingdings" w:hAnsi="Wingdings" w:hint="default"/>
+      </w:rPr>
+    </w:lvl>
+    <w:lvl w:ilvl="3" w:tplc="04060001" w:tentative="1">
+      <w:start w:val="1"/>
+      <w:numFmt w:val="bullet"/>
+      <w:lvlText w:val=""/>
+      <w:lvlJc w:val="left"/>
+      <w:pPr>
+        <w:ind w:left="2880" w:hanging="360"/>
+      </w:pPr>
+      <w:rPr>
+        <w:rFonts w:ascii="Symbol" w:hAnsi="Symbol" w:hint="default"/>
+      </w:rPr>
+    </w:lvl>
+    <w:lvl w:ilvl="4" w:tplc="04060003" w:tentative="1">
+      <w:start w:val="1"/>
+      <w:numFmt w:val="bullet"/>
+      <w:lvlText w:val="o"/>
+      <w:lvlJc w:val="left"/>
+      <w:pPr>
+        <w:ind w:left="3600" w:hanging="360"/>
+      </w:pPr>
+      <w:rPr>
+        <w:rFonts w:ascii="Courier New" w:hAnsi="Courier New" w:cs="Courier New" w:hint="default"/>
+      </w:rPr>
+    </w:lvl>
+    <w:lvl w:ilvl="5" w:tplc="04060005" w:tentative="1">
+      <w:start w:val="1"/>
+      <w:numFmt w:val="bullet"/>
+      <w:lvlText w:val=""/>
+      <w:lvlJc w:val="left"/>
+      <w:pPr>
+        <w:ind w:left="4320" w:hanging="360"/>
+      </w:pPr>
+      <w:rPr>
+        <w:rFonts w:ascii="Wingdings" w:hAnsi="Wingdings" w:hint="default"/>
+      </w:rPr>
+    </w:lvl>
+    <w:lvl w:ilvl="6" w:tplc="04060001" w:tentative="1">
+      <w:start w:val="1"/>
+      <w:numFmt w:val="bullet"/>
+      <w:lvlText w:val=""/>
+      <w:lvlJc w:val="left"/>
+      <w:pPr>
+        <w:ind w:left="5040" w:hanging="360"/>
+      </w:pPr>
+      <w:rPr>
+        <w:rFonts w:ascii="Symbol" w:hAnsi="Symbol" w:hint="default"/>
+      </w:rPr>
+    </w:lvl>
+    <w:lvl w:ilvl="7" w:tplc="04060003" w:tentative="1">
+      <w:start w:val="1"/>
+      <w:numFmt w:val="bullet"/>
+      <w:lvlText w:val="o"/>
+      <w:lvlJc w:val="left"/>
+      <w:pPr>
+        <w:ind w:left="5760" w:hanging="360"/>
+      </w:pPr>
+      <w:rPr>
+        <w:rFonts w:ascii="Courier New" w:hAnsi="Courier New" w:cs="Courier New" w:hint="default"/>
+      </w:rPr>
+    </w:lvl>
+    <w:lvl w:ilvl="8" w:tplc="04060005" w:tentative="1">
+      <w:start w:val="1"/>
+      <w:numFmt w:val="bullet"/>
+      <w:lvlText w:val=""/>
+      <w:lvlJc w:val="left"/>
+      <w:pPr>
+        <w:ind w:left="6480" w:hanging="360"/>
+      </w:pPr>
+      <w:rPr>
+        <w:rFonts w:ascii="Wingdings" w:hAnsi="Wingdings" w:hint="default"/>
+      </w:rPr>
+    </w:lvl>
+  </w:abstractNum>
+  <w:num w:numId="1">
+    <w:abstractNumId w:val="0"/>
+  </w:num>
+</w:numbering>
 </file>
 
 <file path=word/styles.xml><?xml version="1.0" encoding="utf-8"?>
@@ -511,6 +925,55 @@
       <w:szCs w:val="32"/>
     </w:rPr>
   </w:style>
+  <w:style w:type="paragraph" w:styleId="Overskrift">
+    <w:name w:val="TOC Heading"/>
+    <w:basedOn w:val="Overskrift1"/>
+    <w:next w:val="Normal"/>
+    <w:uiPriority w:val="39"/>
+    <w:unhideWhenUsed/>
+    <w:qFormat/>
+    <w:rsid w:val="00ED10B9"/>
+    <w:pPr>
+      <w:outlineLvl w:val="9"/>
+    </w:pPr>
+    <w:rPr>
+      <w:lang w:eastAsia="da-DK"/>
+    </w:rPr>
+  </w:style>
+  <w:style w:type="paragraph" w:styleId="Indholdsfortegnelse1">
+    <w:name w:val="toc 1"/>
+    <w:basedOn w:val="Normal"/>
+    <w:next w:val="Normal"/>
+    <w:autoRedefine/>
+    <w:uiPriority w:val="39"/>
+    <w:unhideWhenUsed/>
+    <w:rsid w:val="00ED10B9"/>
+    <w:pPr>
+      <w:spacing w:after="100"/>
+    </w:pPr>
+  </w:style>
+  <w:style w:type="character" w:styleId="Hyperlink">
+    <w:name w:val="Hyperlink"/>
+    <w:basedOn w:val="Standardskrifttypeiafsnit"/>
+    <w:uiPriority w:val="99"/>
+    <w:unhideWhenUsed/>
+    <w:rsid w:val="00ED10B9"/>
+    <w:rPr>
+      <w:color w:val="0563C1" w:themeColor="hyperlink"/>
+      <w:u w:val="single"/>
+    </w:rPr>
+  </w:style>
+  <w:style w:type="paragraph" w:styleId="Listeafsnit">
+    <w:name w:val="List Paragraph"/>
+    <w:basedOn w:val="Normal"/>
+    <w:uiPriority w:val="34"/>
+    <w:qFormat/>
+    <w:rsid w:val="00ED10B9"/>
+    <w:pPr>
+      <w:ind w:left="720"/>
+      <w:contextualSpacing/>
+    </w:pPr>
+  </w:style>
 </w:styles>
 </file>
 
@@ -807,4 +1270,16 @@
     </a:ext>
   </a:extLst>
 </a:theme>
+</file>
+
+<file path=customXml/item1.xml><?xml version="1.0" encoding="utf-8"?>
+<b:Sources xmlns:b="http://schemas.openxmlformats.org/officeDocument/2006/bibliography" xmlns="http://schemas.openxmlformats.org/officeDocument/2006/bibliography" SelectedStyle="\APASixthEditionOfficeOnline.xsl" StyleName="APA" Version="6"/>
+</file>
+
+<file path=customXml/itemProps1.xml><?xml version="1.0" encoding="utf-8"?>
+<ds:datastoreItem xmlns:ds="http://schemas.openxmlformats.org/officeDocument/2006/customXml" ds:itemID="{8562C708-E6D2-44F7-BC94-DB56C82556D9}">
+  <ds:schemaRefs>
+    <ds:schemaRef ds:uri="http://schemas.openxmlformats.org/officeDocument/2006/bibliography"/>
+  </ds:schemaRefs>
+</ds:datastoreItem>
 </file>
</xml_diff>

<commit_message>
ændringer i projekt filen
</commit_message>
<xml_diff>
--- a/Projektforslag.docx
+++ b/Projektforslag.docx
@@ -12,7 +12,7 @@
           <w:szCs w:val="40"/>
         </w:rPr>
       </w:pPr>
-      <w:bookmarkStart w:id="0" w:name="_Toc501352561"/>
+      <w:bookmarkStart w:id="0" w:name="_Toc501357073"/>
       <w:proofErr w:type="spellStart"/>
       <w:r>
         <w:rPr>
@@ -83,7 +83,7 @@
           <w:r>
             <w:fldChar w:fldCharType="separate"/>
           </w:r>
-          <w:hyperlink w:anchor="_Toc501352561" w:history="1">
+          <w:hyperlink w:anchor="_Toc501357073" w:history="1">
             <w:r>
               <w:rPr>
                 <w:rStyle w:val="Hyperlink"/>
@@ -110,7 +110,7 @@
                 <w:noProof/>
                 <w:webHidden/>
               </w:rPr>
-              <w:instrText xml:space="preserve"> PAGEREF _Toc501352561 \h </w:instrText>
+              <w:instrText xml:space="preserve"> PAGEREF _Toc501357073 \h </w:instrText>
             </w:r>
             <w:r>
               <w:rPr>
@@ -131,6 +131,337 @@
                 <w:webHidden/>
               </w:rPr>
               <w:t>1</w:t>
+            </w:r>
+            <w:r>
+              <w:rPr>
+                <w:noProof/>
+                <w:webHidden/>
+              </w:rPr>
+              <w:fldChar w:fldCharType="end"/>
+            </w:r>
+          </w:hyperlink>
+        </w:p>
+        <w:p>
+          <w:pPr>
+            <w:pStyle w:val="Indholdsfortegnelse1"/>
+            <w:tabs>
+              <w:tab w:val="right" w:leader="dot" w:pos="9628"/>
+            </w:tabs>
+            <w:rPr>
+              <w:rFonts w:eastAsiaTheme="minorEastAsia"/>
+              <w:noProof/>
+              <w:lang w:eastAsia="da-DK"/>
+            </w:rPr>
+          </w:pPr>
+          <w:hyperlink w:anchor="_Toc501357074" w:history="1">
+            <w:r>
+              <w:rPr>
+                <w:rStyle w:val="Hyperlink"/>
+                <w:noProof/>
+              </w:rPr>
+              <w:t>Projekt Beskrivelse</w:t>
+            </w:r>
+            <w:r>
+              <w:rPr>
+                <w:noProof/>
+                <w:webHidden/>
+              </w:rPr>
+              <w:tab/>
+            </w:r>
+            <w:r>
+              <w:rPr>
+                <w:noProof/>
+                <w:webHidden/>
+              </w:rPr>
+              <w:fldChar w:fldCharType="begin"/>
+            </w:r>
+            <w:r>
+              <w:rPr>
+                <w:noProof/>
+                <w:webHidden/>
+              </w:rPr>
+              <w:instrText xml:space="preserve"> PAGEREF _Toc501357074 \h </w:instrText>
+            </w:r>
+            <w:r>
+              <w:rPr>
+                <w:noProof/>
+                <w:webHidden/>
+              </w:rPr>
+            </w:r>
+            <w:r>
+              <w:rPr>
+                <w:noProof/>
+                <w:webHidden/>
+              </w:rPr>
+              <w:fldChar w:fldCharType="separate"/>
+            </w:r>
+            <w:r>
+              <w:rPr>
+                <w:noProof/>
+                <w:webHidden/>
+              </w:rPr>
+              <w:t>2</w:t>
+            </w:r>
+            <w:r>
+              <w:rPr>
+                <w:noProof/>
+                <w:webHidden/>
+              </w:rPr>
+              <w:fldChar w:fldCharType="end"/>
+            </w:r>
+          </w:hyperlink>
+        </w:p>
+        <w:p>
+          <w:pPr>
+            <w:pStyle w:val="Indholdsfortegnelse1"/>
+            <w:tabs>
+              <w:tab w:val="left" w:pos="440"/>
+              <w:tab w:val="right" w:leader="dot" w:pos="9628"/>
+            </w:tabs>
+            <w:rPr>
+              <w:rFonts w:eastAsiaTheme="minorEastAsia"/>
+              <w:noProof/>
+              <w:lang w:eastAsia="da-DK"/>
+            </w:rPr>
+          </w:pPr>
+          <w:hyperlink w:anchor="_Toc501357075" w:history="1">
+            <w:r>
+              <w:rPr>
+                <w:rStyle w:val="Hyperlink"/>
+                <w:rFonts w:ascii="Symbol" w:hAnsi="Symbol"/>
+                <w:noProof/>
+              </w:rPr>
+              <w:t></w:t>
+            </w:r>
+            <w:r>
+              <w:rPr>
+                <w:rFonts w:eastAsiaTheme="minorEastAsia"/>
+                <w:noProof/>
+                <w:lang w:eastAsia="da-DK"/>
+              </w:rPr>
+              <w:tab/>
+            </w:r>
+            <w:r>
+              <w:rPr>
+                <w:rStyle w:val="Hyperlink"/>
+                <w:noProof/>
+              </w:rPr>
+              <w:t>C# programmet</w:t>
+            </w:r>
+            <w:r>
+              <w:rPr>
+                <w:noProof/>
+                <w:webHidden/>
+              </w:rPr>
+              <w:tab/>
+            </w:r>
+            <w:r>
+              <w:rPr>
+                <w:noProof/>
+                <w:webHidden/>
+              </w:rPr>
+              <w:fldChar w:fldCharType="begin"/>
+            </w:r>
+            <w:r>
+              <w:rPr>
+                <w:noProof/>
+                <w:webHidden/>
+              </w:rPr>
+              <w:instrText xml:space="preserve"> PAGEREF _Toc501357075 \h </w:instrText>
+            </w:r>
+            <w:r>
+              <w:rPr>
+                <w:noProof/>
+                <w:webHidden/>
+              </w:rPr>
+            </w:r>
+            <w:r>
+              <w:rPr>
+                <w:noProof/>
+                <w:webHidden/>
+              </w:rPr>
+              <w:fldChar w:fldCharType="separate"/>
+            </w:r>
+            <w:r>
+              <w:rPr>
+                <w:noProof/>
+                <w:webHidden/>
+              </w:rPr>
+              <w:t>2</w:t>
+            </w:r>
+            <w:r>
+              <w:rPr>
+                <w:noProof/>
+                <w:webHidden/>
+              </w:rPr>
+              <w:fldChar w:fldCharType="end"/>
+            </w:r>
+          </w:hyperlink>
+        </w:p>
+        <w:p>
+          <w:pPr>
+            <w:pStyle w:val="Indholdsfortegnelse1"/>
+            <w:tabs>
+              <w:tab w:val="left" w:pos="440"/>
+              <w:tab w:val="right" w:leader="dot" w:pos="9628"/>
+            </w:tabs>
+            <w:rPr>
+              <w:rFonts w:eastAsiaTheme="minorEastAsia"/>
+              <w:noProof/>
+              <w:lang w:eastAsia="da-DK"/>
+            </w:rPr>
+          </w:pPr>
+          <w:hyperlink w:anchor="_Toc501357076" w:history="1">
+            <w:r>
+              <w:rPr>
+                <w:rStyle w:val="Hyperlink"/>
+                <w:rFonts w:ascii="Symbol" w:hAnsi="Symbol"/>
+                <w:noProof/>
+              </w:rPr>
+              <w:t></w:t>
+            </w:r>
+            <w:r>
+              <w:rPr>
+                <w:rFonts w:eastAsiaTheme="minorEastAsia"/>
+                <w:noProof/>
+                <w:lang w:eastAsia="da-DK"/>
+              </w:rPr>
+              <w:tab/>
+            </w:r>
+            <w:r>
+              <w:rPr>
+                <w:rStyle w:val="Hyperlink"/>
+                <w:noProof/>
+              </w:rPr>
+              <w:t>Databasen</w:t>
+            </w:r>
+            <w:r>
+              <w:rPr>
+                <w:noProof/>
+                <w:webHidden/>
+              </w:rPr>
+              <w:tab/>
+            </w:r>
+            <w:r>
+              <w:rPr>
+                <w:noProof/>
+                <w:webHidden/>
+              </w:rPr>
+              <w:fldChar w:fldCharType="begin"/>
+            </w:r>
+            <w:r>
+              <w:rPr>
+                <w:noProof/>
+                <w:webHidden/>
+              </w:rPr>
+              <w:instrText xml:space="preserve"> PAGEREF _Toc501357076 \h </w:instrText>
+            </w:r>
+            <w:r>
+              <w:rPr>
+                <w:noProof/>
+                <w:webHidden/>
+              </w:rPr>
+            </w:r>
+            <w:r>
+              <w:rPr>
+                <w:noProof/>
+                <w:webHidden/>
+              </w:rPr>
+              <w:fldChar w:fldCharType="separate"/>
+            </w:r>
+            <w:r>
+              <w:rPr>
+                <w:noProof/>
+                <w:webHidden/>
+              </w:rPr>
+              <w:t>2</w:t>
+            </w:r>
+            <w:r>
+              <w:rPr>
+                <w:noProof/>
+                <w:webHidden/>
+              </w:rPr>
+              <w:fldChar w:fldCharType="end"/>
+            </w:r>
+          </w:hyperlink>
+        </w:p>
+        <w:p>
+          <w:pPr>
+            <w:pStyle w:val="Indholdsfortegnelse1"/>
+            <w:tabs>
+              <w:tab w:val="left" w:pos="440"/>
+              <w:tab w:val="right" w:leader="dot" w:pos="9628"/>
+            </w:tabs>
+            <w:rPr>
+              <w:rFonts w:eastAsiaTheme="minorEastAsia"/>
+              <w:noProof/>
+              <w:lang w:eastAsia="da-DK"/>
+            </w:rPr>
+          </w:pPr>
+          <w:hyperlink w:anchor="_Toc501357077" w:history="1">
+            <w:r>
+              <w:rPr>
+                <w:rStyle w:val="Hyperlink"/>
+                <w:rFonts w:ascii="Symbol" w:hAnsi="Symbol"/>
+                <w:noProof/>
+              </w:rPr>
+              <w:t></w:t>
+            </w:r>
+            <w:r>
+              <w:rPr>
+                <w:rFonts w:eastAsiaTheme="minorEastAsia"/>
+                <w:noProof/>
+                <w:lang w:eastAsia="da-DK"/>
+              </w:rPr>
+              <w:tab/>
+            </w:r>
+            <w:r>
+              <w:rPr>
+                <w:rStyle w:val="Hyperlink"/>
+                <w:noProof/>
+              </w:rPr>
+              <w:t>Hjemmesiden</w:t>
+            </w:r>
+            <w:r>
+              <w:rPr>
+                <w:noProof/>
+                <w:webHidden/>
+              </w:rPr>
+              <w:tab/>
+            </w:r>
+            <w:r>
+              <w:rPr>
+                <w:noProof/>
+                <w:webHidden/>
+              </w:rPr>
+              <w:fldChar w:fldCharType="begin"/>
+            </w:r>
+            <w:r>
+              <w:rPr>
+                <w:noProof/>
+                <w:webHidden/>
+              </w:rPr>
+              <w:instrText xml:space="preserve"> PAGEREF _Toc501357077 \h </w:instrText>
+            </w:r>
+            <w:r>
+              <w:rPr>
+                <w:noProof/>
+                <w:webHidden/>
+              </w:rPr>
+            </w:r>
+            <w:r>
+              <w:rPr>
+                <w:noProof/>
+                <w:webHidden/>
+              </w:rPr>
+              <w:fldChar w:fldCharType="separate"/>
+            </w:r>
+            <w:r>
+              <w:rPr>
+                <w:noProof/>
+                <w:webHidden/>
+              </w:rPr>
+              <w:t>2</w:t>
             </w:r>
             <w:r>
               <w:rPr>
@@ -177,6 +508,7 @@
           <w:szCs w:val="40"/>
         </w:rPr>
       </w:pPr>
+      <w:bookmarkStart w:id="1" w:name="_Toc501357074"/>
       <w:r>
         <w:rPr>
           <w:color w:val="auto"/>
@@ -186,6 +518,7 @@
         <w:lastRenderedPageBreak/>
         <w:t>Projekt Beskrivelse</w:t>
       </w:r>
+      <w:bookmarkEnd w:id="1"/>
     </w:p>
     <w:p/>
     <w:p>
@@ -214,12 +547,14 @@
           <w:color w:val="auto"/>
         </w:rPr>
       </w:pPr>
+      <w:bookmarkStart w:id="2" w:name="_Toc501357075"/>
       <w:r>
         <w:rPr>
           <w:color w:val="auto"/>
         </w:rPr>
         <w:t>C# programmet</w:t>
       </w:r>
+      <w:bookmarkEnd w:id="2"/>
     </w:p>
     <w:p>
       <w:pPr>
@@ -235,15 +570,15 @@
         </w:rPr>
         <w:t xml:space="preserve">Snakker sammen med databasen på den måde at der bliver åbnet et </w:t>
       </w:r>
-      <w:proofErr w:type="spellStart"/>
       <w:r>
         <w:rPr>
           <w:sz w:val="24"/>
           <w:szCs w:val="24"/>
         </w:rPr>
-        <w:t>promt</w:t>
-      </w:r>
-      <w:proofErr w:type="spellEnd"/>
+        <w:t>prompt</w:t>
+      </w:r>
+      <w:bookmarkStart w:id="3" w:name="_GoBack"/>
+      <w:bookmarkEnd w:id="3"/>
       <w:r>
         <w:rPr>
           <w:sz w:val="24"/>
@@ -271,12 +606,14 @@
           <w:color w:val="auto"/>
         </w:rPr>
       </w:pPr>
+      <w:bookmarkStart w:id="4" w:name="_Toc501357076"/>
       <w:r>
         <w:rPr>
           <w:color w:val="auto"/>
         </w:rPr>
         <w:t>Databasen</w:t>
       </w:r>
+      <w:bookmarkEnd w:id="4"/>
     </w:p>
     <w:p>
       <w:pPr>
@@ -304,12 +641,14 @@
           <w:color w:val="auto"/>
         </w:rPr>
       </w:pPr>
+      <w:bookmarkStart w:id="5" w:name="_Toc501357077"/>
       <w:r>
         <w:rPr>
           <w:color w:val="auto"/>
         </w:rPr>
         <w:t>Hjemmesiden</w:t>
       </w:r>
+      <w:bookmarkEnd w:id="5"/>
     </w:p>
     <w:p>
       <w:pPr>
@@ -323,10 +662,29 @@
           <w:sz w:val="24"/>
           <w:szCs w:val="24"/>
         </w:rPr>
-        <w:t xml:space="preserve">Skal vise selve turnerings opsætningen, spillernes navner og hvilket hold de er med i </w:t>
-      </w:r>
-      <w:bookmarkStart w:id="1" w:name="_GoBack"/>
-      <w:bookmarkEnd w:id="1"/>
+        <w:t xml:space="preserve">Skal vise selve </w:t>
+      </w:r>
+      <w:r>
+        <w:rPr>
+          <w:sz w:val="24"/>
+          <w:szCs w:val="24"/>
+        </w:rPr>
+        <w:t>turneringsopsætningen</w:t>
+      </w:r>
+      <w:r>
+        <w:rPr>
+          <w:sz w:val="24"/>
+          <w:szCs w:val="24"/>
+        </w:rPr>
+        <w:t xml:space="preserve">, spillernes navner og hvilket hold de </w:t>
+      </w:r>
+      <w:r>
+        <w:rPr>
+          <w:sz w:val="24"/>
+          <w:szCs w:val="24"/>
+        </w:rPr>
+        <w:t xml:space="preserve">er med i, hvilke turneringer de er med i. </w:t>
+      </w:r>
       <w:r>
         <w:rPr>
           <w:sz w:val="24"/>
@@ -1277,7 +1635,7 @@
 </file>
 
 <file path=customXml/itemProps1.xml><?xml version="1.0" encoding="utf-8"?>
-<ds:datastoreItem xmlns:ds="http://schemas.openxmlformats.org/officeDocument/2006/customXml" ds:itemID="{8562C708-E6D2-44F7-BC94-DB56C82556D9}">
+<ds:datastoreItem xmlns:ds="http://schemas.openxmlformats.org/officeDocument/2006/customXml" ds:itemID="{53432649-CED6-429A-BA02-6238CEB394DA}">
   <ds:schemaRefs>
     <ds:schemaRef ds:uri="http://schemas.openxmlformats.org/officeDocument/2006/bibliography"/>
   </ds:schemaRefs>

</xml_diff>

<commit_message>
ændrede i .docx filen
</commit_message>
<xml_diff>
--- a/Projektforslag.docx
+++ b/Projektforslag.docx
@@ -36,6 +36,9 @@
     <w:p/>
     <w:sdt>
       <w:sdtPr>
+        <w:rPr>
+          <w:color w:val="auto"/>
+        </w:rPr>
         <w:id w:val="578793422"/>
         <w:docPartObj>
           <w:docPartGallery w:val="Table of Contents"/>
@@ -47,7 +50,6 @@
           <w:rFonts w:asciiTheme="minorHAnsi" w:eastAsiaTheme="minorHAnsi" w:hAnsiTheme="minorHAnsi" w:cstheme="minorBidi"/>
           <w:b/>
           <w:bCs/>
-          <w:color w:val="auto"/>
           <w:sz w:val="22"/>
           <w:szCs w:val="22"/>
           <w:lang w:eastAsia="en-US"/>
@@ -57,8 +59,14 @@
         <w:p>
           <w:pPr>
             <w:pStyle w:val="Overskrift"/>
+            <w:rPr>
+              <w:color w:val="auto"/>
+            </w:rPr>
           </w:pPr>
           <w:r>
+            <w:rPr>
+              <w:color w:val="auto"/>
+            </w:rPr>
             <w:t>Indhold</w:t>
           </w:r>
         </w:p>
@@ -88,6 +96,7 @@
               <w:rPr>
                 <w:rStyle w:val="Hyperlink"/>
                 <w:noProof/>
+                <w:color w:val="auto"/>
               </w:rPr>
               <w:t>Bracket system</w:t>
             </w:r>
@@ -158,6 +167,7 @@
               <w:rPr>
                 <w:rStyle w:val="Hyperlink"/>
                 <w:noProof/>
+                <w:color w:val="auto"/>
               </w:rPr>
               <w:t>Projekt Beskrivelse</w:t>
             </w:r>
@@ -230,6 +240,7 @@
                 <w:rStyle w:val="Hyperlink"/>
                 <w:rFonts w:ascii="Symbol" w:hAnsi="Symbol"/>
                 <w:noProof/>
+                <w:color w:val="auto"/>
               </w:rPr>
               <w:t></w:t>
             </w:r>
@@ -245,6 +256,7 @@
               <w:rPr>
                 <w:rStyle w:val="Hyperlink"/>
                 <w:noProof/>
+                <w:color w:val="auto"/>
               </w:rPr>
               <w:t>C# programmet</w:t>
             </w:r>
@@ -317,6 +329,7 @@
                 <w:rStyle w:val="Hyperlink"/>
                 <w:rFonts w:ascii="Symbol" w:hAnsi="Symbol"/>
                 <w:noProof/>
+                <w:color w:val="auto"/>
               </w:rPr>
               <w:t></w:t>
             </w:r>
@@ -332,6 +345,7 @@
               <w:rPr>
                 <w:rStyle w:val="Hyperlink"/>
                 <w:noProof/>
+                <w:color w:val="auto"/>
               </w:rPr>
               <w:t>Databasen</w:t>
             </w:r>
@@ -404,6 +418,7 @@
                 <w:rStyle w:val="Hyperlink"/>
                 <w:rFonts w:ascii="Symbol" w:hAnsi="Symbol"/>
                 <w:noProof/>
+                <w:color w:val="auto"/>
               </w:rPr>
               <w:t></w:t>
             </w:r>
@@ -419,6 +434,7 @@
               <w:rPr>
                 <w:rStyle w:val="Hyperlink"/>
                 <w:noProof/>
+                <w:color w:val="auto"/>
               </w:rPr>
               <w:t>Hjemmesiden</w:t>
             </w:r>
@@ -522,6 +538,48 @@
     </w:p>
     <w:p/>
     <w:p>
+      <w:r>
+        <w:t>En Hjemme side med login system og hvor man kan se spiller, hold og turneringer.</w:t>
+      </w:r>
+      <w:r>
+        <w:br/>
+        <w:t xml:space="preserve">Hjemmesiden bliver lavet med html, css, </w:t>
+      </w:r>
+      <w:proofErr w:type="spellStart"/>
+      <w:r>
+        <w:t>php</w:t>
+      </w:r>
+      <w:proofErr w:type="spellEnd"/>
+      <w:r>
+        <w:t xml:space="preserve"> og MySQL.</w:t>
+      </w:r>
+    </w:p>
+    <w:p>
+      <w:pPr>
+        <w:pStyle w:val="Listeafsnit"/>
+        <w:numPr>
+          <w:ilvl w:val="0"/>
+          <w:numId w:val="3"/>
+        </w:numPr>
+        <w:rPr>
+          <w:rStyle w:val="Overskrift1Tegn"/>
+          <w:rFonts w:asciiTheme="minorHAnsi" w:eastAsiaTheme="minorHAnsi" w:hAnsiTheme="minorHAnsi" w:cstheme="minorBidi"/>
+          <w:color w:val="auto"/>
+          <w:sz w:val="22"/>
+          <w:szCs w:val="22"/>
+        </w:rPr>
+      </w:pPr>
+      <w:bookmarkStart w:id="2" w:name="_Toc501357076"/>
+      <w:r>
+        <w:rPr>
+          <w:rStyle w:val="Overskrift1Tegn"/>
+          <w:color w:val="auto"/>
+        </w:rPr>
+        <w:t>Databasen</w:t>
+      </w:r>
+      <w:bookmarkEnd w:id="2"/>
+    </w:p>
+    <w:p>
       <w:pPr>
         <w:rPr>
           <w:sz w:val="24"/>
@@ -533,7 +591,61 @@
           <w:sz w:val="24"/>
           <w:szCs w:val="24"/>
         </w:rPr>
-        <w:t>Et c# program som snakker sammen med en database som så bliver smidt op på en hjemmeside.</w:t>
+        <w:t>Databasen holder styr på gamer tags og hold, hvem der spiller hvilket spil og hvem der med på hvilke hold</w:t>
+      </w:r>
+      <w:r>
+        <w:rPr>
+          <w:sz w:val="24"/>
+          <w:szCs w:val="24"/>
+        </w:rPr>
+        <w:t>.</w:t>
+      </w:r>
+      <w:r>
+        <w:rPr>
+          <w:sz w:val="24"/>
+          <w:szCs w:val="24"/>
+        </w:rPr>
+        <w:br/>
+        <w:t xml:space="preserve">laver </w:t>
+      </w:r>
+      <w:proofErr w:type="spellStart"/>
+      <w:r>
+        <w:rPr>
+          <w:sz w:val="24"/>
+          <w:szCs w:val="24"/>
+        </w:rPr>
+        <w:t>tables</w:t>
+      </w:r>
+      <w:proofErr w:type="spellEnd"/>
+      <w:r>
+        <w:rPr>
+          <w:sz w:val="24"/>
+          <w:szCs w:val="24"/>
+        </w:rPr>
+        <w:t xml:space="preserve"> til spillere, hold</w:t>
+      </w:r>
+      <w:r>
+        <w:rPr>
+          <w:sz w:val="24"/>
+          <w:szCs w:val="24"/>
+        </w:rPr>
+        <w:t>, login</w:t>
+      </w:r>
+      <w:r>
+        <w:rPr>
+          <w:sz w:val="24"/>
+          <w:szCs w:val="24"/>
+        </w:rPr>
+        <w:t xml:space="preserve"> og placeringer i turneringen.</w:t>
+      </w:r>
+      <w:bookmarkStart w:id="3" w:name="_GoBack"/>
+      <w:bookmarkEnd w:id="3"/>
+      <w:r>
+        <w:rPr>
+          <w:sz w:val="24"/>
+          <w:szCs w:val="24"/>
+        </w:rPr>
+        <w:t xml:space="preserve"> </w:t>
       </w:r>
     </w:p>
     <w:p>
@@ -547,71 +659,12 @@
           <w:color w:val="auto"/>
         </w:rPr>
       </w:pPr>
-      <w:bookmarkStart w:id="2" w:name="_Toc501357075"/>
+      <w:bookmarkStart w:id="4" w:name="_Toc501357077"/>
       <w:r>
         <w:rPr>
           <w:color w:val="auto"/>
         </w:rPr>
-        <w:t>C# programmet</w:t>
-      </w:r>
-      <w:bookmarkEnd w:id="2"/>
-    </w:p>
-    <w:p>
-      <w:pPr>
-        <w:rPr>
-          <w:sz w:val="24"/>
-          <w:szCs w:val="24"/>
-        </w:rPr>
-      </w:pPr>
-      <w:r>
-        <w:rPr>
-          <w:sz w:val="24"/>
-          <w:szCs w:val="24"/>
-        </w:rPr>
-        <w:t xml:space="preserve">Snakker sammen med databasen på den måde at der bliver åbnet et </w:t>
-      </w:r>
-      <w:r>
-        <w:rPr>
-          <w:sz w:val="24"/>
-          <w:szCs w:val="24"/>
-        </w:rPr>
-        <w:t>prompt</w:t>
-      </w:r>
-      <w:bookmarkStart w:id="3" w:name="_GoBack"/>
-      <w:bookmarkEnd w:id="3"/>
-      <w:r>
-        <w:rPr>
-          <w:sz w:val="24"/>
-          <w:szCs w:val="24"/>
-        </w:rPr>
-        <w:t xml:space="preserve"> som så giver nogen informationer og hvor man kan skrive sit gamer tag og hvilket spil man vil spille og om man er med på et hold som skal spille i en turnering i et givent spil.</w:t>
-      </w:r>
-      <w:r>
-        <w:rPr>
-          <w:sz w:val="24"/>
-          <w:szCs w:val="24"/>
-        </w:rPr>
-        <w:br/>
-        <w:t>trækker lod om hvem der skal spille mod hvem og på hvilke tidspunkter.</w:t>
-      </w:r>
-    </w:p>
-    <w:p>
-      <w:pPr>
-        <w:pStyle w:val="Overskrift1"/>
-        <w:numPr>
-          <w:ilvl w:val="0"/>
-          <w:numId w:val="1"/>
-        </w:numPr>
-        <w:rPr>
-          <w:color w:val="auto"/>
-        </w:rPr>
-      </w:pPr>
-      <w:bookmarkStart w:id="4" w:name="_Toc501357076"/>
-      <w:r>
-        <w:rPr>
-          <w:color w:val="auto"/>
-        </w:rPr>
-        <w:t>Databasen</w:t>
+        <w:t>Hjemmesiden</w:t>
       </w:r>
       <w:bookmarkEnd w:id="4"/>
     </w:p>
@@ -627,63 +680,36 @@
           <w:sz w:val="24"/>
           <w:szCs w:val="24"/>
         </w:rPr>
-        <w:t>Databasen holder styr på gamer tags og hold og spiller, hvem der spiller hvilket spil og hvem der med på hvilke hold.</w:t>
-      </w:r>
-    </w:p>
-    <w:p>
-      <w:pPr>
-        <w:pStyle w:val="Overskrift1"/>
-        <w:numPr>
-          <w:ilvl w:val="0"/>
-          <w:numId w:val="1"/>
-        </w:numPr>
-        <w:rPr>
-          <w:color w:val="auto"/>
-        </w:rPr>
-      </w:pPr>
-      <w:bookmarkStart w:id="5" w:name="_Toc501357077"/>
-      <w:r>
-        <w:rPr>
-          <w:color w:val="auto"/>
-        </w:rPr>
-        <w:t>Hjemmesiden</w:t>
-      </w:r>
-      <w:bookmarkEnd w:id="5"/>
-    </w:p>
-    <w:p>
-      <w:pPr>
+        <w:t xml:space="preserve">Skal vise selve </w:t>
+      </w:r>
+      <w:r>
         <w:rPr>
           <w:sz w:val="24"/>
           <w:szCs w:val="24"/>
         </w:rPr>
-      </w:pPr>
+        <w:t>turneringsopsætningen</w:t>
+      </w:r>
       <w:r>
         <w:rPr>
           <w:sz w:val="24"/>
           <w:szCs w:val="24"/>
         </w:rPr>
-        <w:t xml:space="preserve">Skal vise selve </w:t>
+        <w:t xml:space="preserve">, spillernes navner og hvilket hold de </w:t>
       </w:r>
       <w:r>
         <w:rPr>
           <w:sz w:val="24"/>
           <w:szCs w:val="24"/>
         </w:rPr>
-        <w:t>turneringsopsætningen</w:t>
+        <w:t xml:space="preserve">er med i, hvilke turneringer de er med i. </w:t>
       </w:r>
       <w:r>
         <w:rPr>
           <w:sz w:val="24"/>
           <w:szCs w:val="24"/>
         </w:rPr>
-        <w:t xml:space="preserve">, spillernes navner og hvilket hold de </w:t>
-      </w:r>
-      <w:r>
-        <w:rPr>
-          <w:sz w:val="24"/>
-          <w:szCs w:val="24"/>
-        </w:rPr>
-        <w:t xml:space="preserve">er med i, hvilke turneringer de er med i. </w:t>
+        <w:br/>
+        <w:t xml:space="preserve">Hjemme siden viser og </w:t>
       </w:r>
       <w:r>
         <w:rPr>
@@ -818,8 +844,240 @@
       </w:rPr>
     </w:lvl>
   </w:abstractNum>
+  <w:abstractNum w:abstractNumId="1" w15:restartNumberingAfterBreak="0">
+    <w:nsid w:val="2B13376C"/>
+    <w:multiLevelType w:val="hybridMultilevel"/>
+    <w:tmpl w:val="DAFA2E74"/>
+    <w:lvl w:ilvl="0" w:tplc="04060001">
+      <w:start w:val="1"/>
+      <w:numFmt w:val="bullet"/>
+      <w:lvlText w:val=""/>
+      <w:lvlJc w:val="left"/>
+      <w:pPr>
+        <w:ind w:left="720" w:hanging="360"/>
+      </w:pPr>
+      <w:rPr>
+        <w:rFonts w:ascii="Symbol" w:hAnsi="Symbol" w:hint="default"/>
+      </w:rPr>
+    </w:lvl>
+    <w:lvl w:ilvl="1" w:tplc="04060003" w:tentative="1">
+      <w:start w:val="1"/>
+      <w:numFmt w:val="bullet"/>
+      <w:lvlText w:val="o"/>
+      <w:lvlJc w:val="left"/>
+      <w:pPr>
+        <w:ind w:left="1440" w:hanging="360"/>
+      </w:pPr>
+      <w:rPr>
+        <w:rFonts w:ascii="Courier New" w:hAnsi="Courier New" w:cs="Courier New" w:hint="default"/>
+      </w:rPr>
+    </w:lvl>
+    <w:lvl w:ilvl="2" w:tplc="04060005" w:tentative="1">
+      <w:start w:val="1"/>
+      <w:numFmt w:val="bullet"/>
+      <w:lvlText w:val=""/>
+      <w:lvlJc w:val="left"/>
+      <w:pPr>
+        <w:ind w:left="2160" w:hanging="360"/>
+      </w:pPr>
+      <w:rPr>
+        <w:rFonts w:ascii="Wingdings" w:hAnsi="Wingdings" w:hint="default"/>
+      </w:rPr>
+    </w:lvl>
+    <w:lvl w:ilvl="3" w:tplc="04060001" w:tentative="1">
+      <w:start w:val="1"/>
+      <w:numFmt w:val="bullet"/>
+      <w:lvlText w:val=""/>
+      <w:lvlJc w:val="left"/>
+      <w:pPr>
+        <w:ind w:left="2880" w:hanging="360"/>
+      </w:pPr>
+      <w:rPr>
+        <w:rFonts w:ascii="Symbol" w:hAnsi="Symbol" w:hint="default"/>
+      </w:rPr>
+    </w:lvl>
+    <w:lvl w:ilvl="4" w:tplc="04060003" w:tentative="1">
+      <w:start w:val="1"/>
+      <w:numFmt w:val="bullet"/>
+      <w:lvlText w:val="o"/>
+      <w:lvlJc w:val="left"/>
+      <w:pPr>
+        <w:ind w:left="3600" w:hanging="360"/>
+      </w:pPr>
+      <w:rPr>
+        <w:rFonts w:ascii="Courier New" w:hAnsi="Courier New" w:cs="Courier New" w:hint="default"/>
+      </w:rPr>
+    </w:lvl>
+    <w:lvl w:ilvl="5" w:tplc="04060005" w:tentative="1">
+      <w:start w:val="1"/>
+      <w:numFmt w:val="bullet"/>
+      <w:lvlText w:val=""/>
+      <w:lvlJc w:val="left"/>
+      <w:pPr>
+        <w:ind w:left="4320" w:hanging="360"/>
+      </w:pPr>
+      <w:rPr>
+        <w:rFonts w:ascii="Wingdings" w:hAnsi="Wingdings" w:hint="default"/>
+      </w:rPr>
+    </w:lvl>
+    <w:lvl w:ilvl="6" w:tplc="04060001" w:tentative="1">
+      <w:start w:val="1"/>
+      <w:numFmt w:val="bullet"/>
+      <w:lvlText w:val=""/>
+      <w:lvlJc w:val="left"/>
+      <w:pPr>
+        <w:ind w:left="5040" w:hanging="360"/>
+      </w:pPr>
+      <w:rPr>
+        <w:rFonts w:ascii="Symbol" w:hAnsi="Symbol" w:hint="default"/>
+      </w:rPr>
+    </w:lvl>
+    <w:lvl w:ilvl="7" w:tplc="04060003" w:tentative="1">
+      <w:start w:val="1"/>
+      <w:numFmt w:val="bullet"/>
+      <w:lvlText w:val="o"/>
+      <w:lvlJc w:val="left"/>
+      <w:pPr>
+        <w:ind w:left="5760" w:hanging="360"/>
+      </w:pPr>
+      <w:rPr>
+        <w:rFonts w:ascii="Courier New" w:hAnsi="Courier New" w:cs="Courier New" w:hint="default"/>
+      </w:rPr>
+    </w:lvl>
+    <w:lvl w:ilvl="8" w:tplc="04060005" w:tentative="1">
+      <w:start w:val="1"/>
+      <w:numFmt w:val="bullet"/>
+      <w:lvlText w:val=""/>
+      <w:lvlJc w:val="left"/>
+      <w:pPr>
+        <w:ind w:left="6480" w:hanging="360"/>
+      </w:pPr>
+      <w:rPr>
+        <w:rFonts w:ascii="Wingdings" w:hAnsi="Wingdings" w:hint="default"/>
+      </w:rPr>
+    </w:lvl>
+  </w:abstractNum>
+  <w:abstractNum w:abstractNumId="2" w15:restartNumberingAfterBreak="0">
+    <w:nsid w:val="2EA40EBE"/>
+    <w:multiLevelType w:val="hybridMultilevel"/>
+    <w:tmpl w:val="8A1612DE"/>
+    <w:lvl w:ilvl="0" w:tplc="04060001">
+      <w:start w:val="1"/>
+      <w:numFmt w:val="bullet"/>
+      <w:lvlText w:val=""/>
+      <w:lvlJc w:val="left"/>
+      <w:pPr>
+        <w:ind w:left="720" w:hanging="360"/>
+      </w:pPr>
+      <w:rPr>
+        <w:rFonts w:ascii="Symbol" w:hAnsi="Symbol" w:hint="default"/>
+      </w:rPr>
+    </w:lvl>
+    <w:lvl w:ilvl="1" w:tplc="04060003" w:tentative="1">
+      <w:start w:val="1"/>
+      <w:numFmt w:val="bullet"/>
+      <w:lvlText w:val="o"/>
+      <w:lvlJc w:val="left"/>
+      <w:pPr>
+        <w:ind w:left="1440" w:hanging="360"/>
+      </w:pPr>
+      <w:rPr>
+        <w:rFonts w:ascii="Courier New" w:hAnsi="Courier New" w:cs="Courier New" w:hint="default"/>
+      </w:rPr>
+    </w:lvl>
+    <w:lvl w:ilvl="2" w:tplc="04060005" w:tentative="1">
+      <w:start w:val="1"/>
+      <w:numFmt w:val="bullet"/>
+      <w:lvlText w:val=""/>
+      <w:lvlJc w:val="left"/>
+      <w:pPr>
+        <w:ind w:left="2160" w:hanging="360"/>
+      </w:pPr>
+      <w:rPr>
+        <w:rFonts w:ascii="Wingdings" w:hAnsi="Wingdings" w:hint="default"/>
+      </w:rPr>
+    </w:lvl>
+    <w:lvl w:ilvl="3" w:tplc="04060001" w:tentative="1">
+      <w:start w:val="1"/>
+      <w:numFmt w:val="bullet"/>
+      <w:lvlText w:val=""/>
+      <w:lvlJc w:val="left"/>
+      <w:pPr>
+        <w:ind w:left="2880" w:hanging="360"/>
+      </w:pPr>
+      <w:rPr>
+        <w:rFonts w:ascii="Symbol" w:hAnsi="Symbol" w:hint="default"/>
+      </w:rPr>
+    </w:lvl>
+    <w:lvl w:ilvl="4" w:tplc="04060003" w:tentative="1">
+      <w:start w:val="1"/>
+      <w:numFmt w:val="bullet"/>
+      <w:lvlText w:val="o"/>
+      <w:lvlJc w:val="left"/>
+      <w:pPr>
+        <w:ind w:left="3600" w:hanging="360"/>
+      </w:pPr>
+      <w:rPr>
+        <w:rFonts w:ascii="Courier New" w:hAnsi="Courier New" w:cs="Courier New" w:hint="default"/>
+      </w:rPr>
+    </w:lvl>
+    <w:lvl w:ilvl="5" w:tplc="04060005" w:tentative="1">
+      <w:start w:val="1"/>
+      <w:numFmt w:val="bullet"/>
+      <w:lvlText w:val=""/>
+      <w:lvlJc w:val="left"/>
+      <w:pPr>
+        <w:ind w:left="4320" w:hanging="360"/>
+      </w:pPr>
+      <w:rPr>
+        <w:rFonts w:ascii="Wingdings" w:hAnsi="Wingdings" w:hint="default"/>
+      </w:rPr>
+    </w:lvl>
+    <w:lvl w:ilvl="6" w:tplc="04060001" w:tentative="1">
+      <w:start w:val="1"/>
+      <w:numFmt w:val="bullet"/>
+      <w:lvlText w:val=""/>
+      <w:lvlJc w:val="left"/>
+      <w:pPr>
+        <w:ind w:left="5040" w:hanging="360"/>
+      </w:pPr>
+      <w:rPr>
+        <w:rFonts w:ascii="Symbol" w:hAnsi="Symbol" w:hint="default"/>
+      </w:rPr>
+    </w:lvl>
+    <w:lvl w:ilvl="7" w:tplc="04060003" w:tentative="1">
+      <w:start w:val="1"/>
+      <w:numFmt w:val="bullet"/>
+      <w:lvlText w:val="o"/>
+      <w:lvlJc w:val="left"/>
+      <w:pPr>
+        <w:ind w:left="5760" w:hanging="360"/>
+      </w:pPr>
+      <w:rPr>
+        <w:rFonts w:ascii="Courier New" w:hAnsi="Courier New" w:cs="Courier New" w:hint="default"/>
+      </w:rPr>
+    </w:lvl>
+    <w:lvl w:ilvl="8" w:tplc="04060005" w:tentative="1">
+      <w:start w:val="1"/>
+      <w:numFmt w:val="bullet"/>
+      <w:lvlText w:val=""/>
+      <w:lvlJc w:val="left"/>
+      <w:pPr>
+        <w:ind w:left="6480" w:hanging="360"/>
+      </w:pPr>
+      <w:rPr>
+        <w:rFonts w:ascii="Wingdings" w:hAnsi="Wingdings" w:hint="default"/>
+      </w:rPr>
+    </w:lvl>
+  </w:abstractNum>
   <w:num w:numId="1">
     <w:abstractNumId w:val="0"/>
+  </w:num>
+  <w:num w:numId="2">
+    <w:abstractNumId w:val="1"/>
+  </w:num>
+  <w:num w:numId="3">
+    <w:abstractNumId w:val="2"/>
   </w:num>
 </w:numbering>
 </file>
@@ -1635,7 +1893,7 @@
 </file>
 
 <file path=customXml/itemProps1.xml><?xml version="1.0" encoding="utf-8"?>
-<ds:datastoreItem xmlns:ds="http://schemas.openxmlformats.org/officeDocument/2006/customXml" ds:itemID="{53432649-CED6-429A-BA02-6238CEB394DA}">
+<ds:datastoreItem xmlns:ds="http://schemas.openxmlformats.org/officeDocument/2006/customXml" ds:itemID="{61215096-B7A9-4F72-8385-B9F91C6C9E69}">
   <ds:schemaRefs>
     <ds:schemaRef ds:uri="http://schemas.openxmlformats.org/officeDocument/2006/bibliography"/>
   </ds:schemaRefs>

</xml_diff>

<commit_message>
tilføjede noget tekst til .docx
</commit_message>
<xml_diff>
--- a/Projektforslag.docx
+++ b/Projektforslag.docx
@@ -12,24 +12,14 @@
           <w:szCs w:val="40"/>
         </w:rPr>
       </w:pPr>
-      <w:bookmarkStart w:id="0" w:name="_Toc501357073"/>
-      <w:proofErr w:type="spellStart"/>
+      <w:bookmarkStart w:id="0" w:name="_Toc501366332"/>
       <w:r>
         <w:rPr>
           <w:color w:val="auto"/>
           <w:sz w:val="40"/>
           <w:szCs w:val="40"/>
         </w:rPr>
-        <w:t>Bracket</w:t>
-      </w:r>
-      <w:proofErr w:type="spellEnd"/>
-      <w:r>
-        <w:rPr>
-          <w:color w:val="auto"/>
-          <w:sz w:val="40"/>
-          <w:szCs w:val="40"/>
-        </w:rPr>
-        <w:t xml:space="preserve"> system</w:t>
+        <w:t>Bracket system</w:t>
       </w:r>
       <w:bookmarkEnd w:id="0"/>
     </w:p>
@@ -91,12 +81,11 @@
           <w:r>
             <w:fldChar w:fldCharType="separate"/>
           </w:r>
-          <w:hyperlink w:anchor="_Toc501357073" w:history="1">
+          <w:hyperlink w:anchor="_Toc501366332" w:history="1">
             <w:r>
               <w:rPr>
                 <w:rStyle w:val="Hyperlink"/>
                 <w:noProof/>
-                <w:color w:val="auto"/>
               </w:rPr>
               <w:t>Bracket system</w:t>
             </w:r>
@@ -119,7 +108,7 @@
                 <w:noProof/>
                 <w:webHidden/>
               </w:rPr>
-              <w:instrText xml:space="preserve"> PAGEREF _Toc501357073 \h </w:instrText>
+              <w:instrText xml:space="preserve"> PAGEREF _Toc501366332 \h </w:instrText>
             </w:r>
             <w:r>
               <w:rPr>
@@ -162,12 +151,11 @@
               <w:lang w:eastAsia="da-DK"/>
             </w:rPr>
           </w:pPr>
-          <w:hyperlink w:anchor="_Toc501357074" w:history="1">
+          <w:hyperlink w:anchor="_Toc501366333" w:history="1">
             <w:r>
               <w:rPr>
                 <w:rStyle w:val="Hyperlink"/>
                 <w:noProof/>
-                <w:color w:val="auto"/>
               </w:rPr>
               <w:t>Projekt Beskrivelse</w:t>
             </w:r>
@@ -190,7 +178,7 @@
                 <w:noProof/>
                 <w:webHidden/>
               </w:rPr>
-              <w:instrText xml:space="preserve"> PAGEREF _Toc501357074 \h </w:instrText>
+              <w:instrText xml:space="preserve"> PAGEREF _Toc501366333 \h </w:instrText>
             </w:r>
             <w:r>
               <w:rPr>
@@ -234,13 +222,12 @@
               <w:lang w:eastAsia="da-DK"/>
             </w:rPr>
           </w:pPr>
-          <w:hyperlink w:anchor="_Toc501357075" w:history="1">
+          <w:hyperlink w:anchor="_Toc501366334" w:history="1">
             <w:r>
               <w:rPr>
                 <w:rStyle w:val="Hyperlink"/>
                 <w:rFonts w:ascii="Symbol" w:hAnsi="Symbol"/>
                 <w:noProof/>
-                <w:color w:val="auto"/>
               </w:rPr>
               <w:t></w:t>
             </w:r>
@@ -256,9 +243,8 @@
               <w:rPr>
                 <w:rStyle w:val="Hyperlink"/>
                 <w:noProof/>
-                <w:color w:val="auto"/>
-              </w:rPr>
-              <w:t>C# programmet</w:t>
+              </w:rPr>
+              <w:t>Databasen</w:t>
             </w:r>
             <w:r>
               <w:rPr>
@@ -279,7 +265,7 @@
                 <w:noProof/>
                 <w:webHidden/>
               </w:rPr>
-              <w:instrText xml:space="preserve"> PAGEREF _Toc501357075 \h </w:instrText>
+              <w:instrText xml:space="preserve"> PAGEREF _Toc501366334 \h </w:instrText>
             </w:r>
             <w:r>
               <w:rPr>
@@ -323,13 +309,12 @@
               <w:lang w:eastAsia="da-DK"/>
             </w:rPr>
           </w:pPr>
-          <w:hyperlink w:anchor="_Toc501357076" w:history="1">
+          <w:hyperlink w:anchor="_Toc501366335" w:history="1">
             <w:r>
               <w:rPr>
                 <w:rStyle w:val="Hyperlink"/>
                 <w:rFonts w:ascii="Symbol" w:hAnsi="Symbol"/>
                 <w:noProof/>
-                <w:color w:val="auto"/>
               </w:rPr>
               <w:t></w:t>
             </w:r>
@@ -345,9 +330,8 @@
               <w:rPr>
                 <w:rStyle w:val="Hyperlink"/>
                 <w:noProof/>
-                <w:color w:val="auto"/>
-              </w:rPr>
-              <w:t>Databasen</w:t>
+              </w:rPr>
+              <w:t>Hjemmesiden</w:t>
             </w:r>
             <w:r>
               <w:rPr>
@@ -368,7 +352,7 @@
                 <w:noProof/>
                 <w:webHidden/>
               </w:rPr>
-              <w:instrText xml:space="preserve"> PAGEREF _Toc501357076 \h </w:instrText>
+              <w:instrText xml:space="preserve"> PAGEREF _Toc501366335 \h </w:instrText>
             </w:r>
             <w:r>
               <w:rPr>
@@ -403,7 +387,6 @@
           <w:pPr>
             <w:pStyle w:val="Indholdsfortegnelse1"/>
             <w:tabs>
-              <w:tab w:val="left" w:pos="440"/>
               <w:tab w:val="right" w:leader="dot" w:pos="9628"/>
             </w:tabs>
             <w:rPr>
@@ -412,41 +395,23 @@
               <w:lang w:eastAsia="da-DK"/>
             </w:rPr>
           </w:pPr>
-          <w:hyperlink w:anchor="_Toc501357077" w:history="1">
+          <w:hyperlink w:anchor="_Toc501366336" w:history="1">
             <w:r>
               <w:rPr>
                 <w:rStyle w:val="Hyperlink"/>
-                <w:rFonts w:ascii="Symbol" w:hAnsi="Symbol"/>
-                <w:noProof/>
-                <w:color w:val="auto"/>
-              </w:rPr>
-              <w:t></w:t>
-            </w:r>
-            <w:r>
-              <w:rPr>
-                <w:rFonts w:eastAsiaTheme="minorEastAsia"/>
-                <w:noProof/>
-                <w:lang w:eastAsia="da-DK"/>
+                <w:noProof/>
+              </w:rPr>
+              <w:t>Motivation</w:t>
+            </w:r>
+            <w:r>
+              <w:rPr>
+                <w:noProof/>
+                <w:webHidden/>
               </w:rPr>
               <w:tab/>
             </w:r>
             <w:r>
               <w:rPr>
-                <w:rStyle w:val="Hyperlink"/>
-                <w:noProof/>
-                <w:color w:val="auto"/>
-              </w:rPr>
-              <w:t>Hjemmesiden</w:t>
-            </w:r>
-            <w:r>
-              <w:rPr>
-                <w:noProof/>
-                <w:webHidden/>
-              </w:rPr>
-              <w:tab/>
-            </w:r>
-            <w:r>
-              <w:rPr>
                 <w:noProof/>
                 <w:webHidden/>
               </w:rPr>
@@ -457,7 +422,7 @@
                 <w:noProof/>
                 <w:webHidden/>
               </w:rPr>
-              <w:instrText xml:space="preserve"> PAGEREF _Toc501357077 \h </w:instrText>
+              <w:instrText xml:space="preserve"> PAGEREF _Toc501366336 \h </w:instrText>
             </w:r>
             <w:r>
               <w:rPr>
@@ -524,7 +489,7 @@
           <w:szCs w:val="40"/>
         </w:rPr>
       </w:pPr>
-      <w:bookmarkStart w:id="1" w:name="_Toc501357074"/>
+      <w:bookmarkStart w:id="1" w:name="_Toc501366333"/>
       <w:r>
         <w:rPr>
           <w:color w:val="auto"/>
@@ -541,15 +506,14 @@
       <w:r>
         <w:t>En Hjemme side med login system og hvor man kan se spiller, hold og turneringer.</w:t>
       </w:r>
-      <w:r>
-        <w:br/>
-        <w:t xml:space="preserve">Hjemmesiden bliver lavet med html, css, </w:t>
-      </w:r>
-      <w:proofErr w:type="spellStart"/>
-      <w:r>
-        <w:t>php</w:t>
-      </w:r>
-      <w:proofErr w:type="spellEnd"/>
+    </w:p>
+    <w:p>
+      <w:r>
+        <w:t>Hjemmesiden bliver lavet med php</w:t>
+      </w:r>
+      <w:r>
+        <w:t>, javascript</w:t>
+      </w:r>
       <w:r>
         <w:t xml:space="preserve"> og MySQL.</w:t>
       </w:r>
@@ -569,7 +533,7 @@
           <w:szCs w:val="22"/>
         </w:rPr>
       </w:pPr>
-      <w:bookmarkStart w:id="2" w:name="_Toc501357076"/>
+      <w:bookmarkStart w:id="2" w:name="_Toc501366334"/>
       <w:r>
         <w:rPr>
           <w:rStyle w:val="Overskrift1Tegn"/>
@@ -600,29 +564,20 @@
         </w:rPr>
         <w:t>.</w:t>
       </w:r>
-      <w:r>
-        <w:rPr>
-          <w:sz w:val="24"/>
-          <w:szCs w:val="24"/>
-        </w:rPr>
-        <w:br/>
-        <w:t xml:space="preserve">laver </w:t>
-      </w:r>
-      <w:proofErr w:type="spellStart"/>
-      <w:r>
-        <w:rPr>
-          <w:sz w:val="24"/>
-          <w:szCs w:val="24"/>
-        </w:rPr>
-        <w:t>tables</w:t>
-      </w:r>
-      <w:proofErr w:type="spellEnd"/>
-      <w:r>
-        <w:rPr>
-          <w:sz w:val="24"/>
-          <w:szCs w:val="24"/>
-        </w:rPr>
-        <w:t xml:space="preserve"> til spillere, hold</w:t>
+    </w:p>
+    <w:p>
+      <w:pPr>
+        <w:rPr>
+          <w:sz w:val="24"/>
+          <w:szCs w:val="24"/>
+        </w:rPr>
+      </w:pPr>
+      <w:r>
+        <w:rPr>
+          <w:sz w:val="24"/>
+          <w:szCs w:val="24"/>
+        </w:rPr>
+        <w:t>laver tables til spillere, hold</w:t>
       </w:r>
       <w:r>
         <w:rPr>
@@ -638,8 +593,6 @@
         </w:rPr>
         <w:t xml:space="preserve"> og placeringer i turneringen.</w:t>
       </w:r>
-      <w:bookmarkStart w:id="3" w:name="_GoBack"/>
-      <w:bookmarkEnd w:id="3"/>
       <w:r>
         <w:rPr>
           <w:sz w:val="24"/>
@@ -659,64 +612,124 @@
           <w:color w:val="auto"/>
         </w:rPr>
       </w:pPr>
-      <w:bookmarkStart w:id="4" w:name="_Toc501357077"/>
+      <w:bookmarkStart w:id="3" w:name="_Toc501366335"/>
       <w:r>
         <w:rPr>
           <w:color w:val="auto"/>
         </w:rPr>
         <w:t>Hjemmesiden</w:t>
       </w:r>
+      <w:bookmarkEnd w:id="3"/>
+    </w:p>
+    <w:p>
+      <w:pPr>
+        <w:rPr>
+          <w:sz w:val="24"/>
+          <w:szCs w:val="24"/>
+        </w:rPr>
+      </w:pPr>
+      <w:r>
+        <w:rPr>
+          <w:sz w:val="24"/>
+          <w:szCs w:val="24"/>
+        </w:rPr>
+        <w:t xml:space="preserve">Skal vise selve </w:t>
+      </w:r>
+      <w:r>
+        <w:rPr>
+          <w:sz w:val="24"/>
+          <w:szCs w:val="24"/>
+        </w:rPr>
+        <w:t>turneringsopsætningen</w:t>
+      </w:r>
+      <w:r>
+        <w:rPr>
+          <w:sz w:val="24"/>
+          <w:szCs w:val="24"/>
+        </w:rPr>
+        <w:t xml:space="preserve">, spillernes navner og hvilket hold de </w:t>
+      </w:r>
+      <w:r>
+        <w:rPr>
+          <w:sz w:val="24"/>
+          <w:szCs w:val="24"/>
+        </w:rPr>
+        <w:t>er med i, hvilke turneringer de er med i.</w:t>
+      </w:r>
+    </w:p>
+    <w:p>
+      <w:pPr>
+        <w:rPr>
+          <w:sz w:val="24"/>
+          <w:szCs w:val="24"/>
+        </w:rPr>
+      </w:pPr>
+      <w:r>
+        <w:rPr>
+          <w:sz w:val="24"/>
+          <w:szCs w:val="24"/>
+        </w:rPr>
+        <w:t>På siden kommer der til at være så man kan oprette en bruger og logge ind hvis man allerede har en bruger, når man så har oprettet en bruger så skal man så udfylde nogen oplysninger omkring kontakt info, navn og hvilke spil man spiller.</w:t>
+      </w:r>
+    </w:p>
+    <w:p>
+      <w:pPr>
+        <w:rPr>
+          <w:sz w:val="24"/>
+          <w:szCs w:val="24"/>
+        </w:rPr>
+      </w:pPr>
+      <w:r>
+        <w:rPr>
+          <w:sz w:val="24"/>
+          <w:szCs w:val="24"/>
+        </w:rPr>
+        <w:t>Det bliver sådan at den bruger som skal stå for det hold som skal spille i en turnering skal så oprette det hold og det kommer også til at bliver noget man skal udfylde når man opretter en bruger (om man vil være hold leder eller bare spiller på et hold, og man vil altid kunne ændre det hvis man har lyst til det)</w:t>
+      </w:r>
+      <w:bookmarkStart w:id="4" w:name="_GoBack"/>
       <w:bookmarkEnd w:id="4"/>
     </w:p>
     <w:p>
       <w:pPr>
-        <w:rPr>
-          <w:sz w:val="24"/>
-          <w:szCs w:val="24"/>
-        </w:rPr>
-      </w:pPr>
-      <w:r>
-        <w:rPr>
-          <w:sz w:val="24"/>
-          <w:szCs w:val="24"/>
-        </w:rPr>
-        <w:t xml:space="preserve">Skal vise selve </w:t>
-      </w:r>
-      <w:r>
-        <w:rPr>
-          <w:sz w:val="24"/>
-          <w:szCs w:val="24"/>
-        </w:rPr>
-        <w:t>turneringsopsætningen</w:t>
-      </w:r>
-      <w:r>
-        <w:rPr>
-          <w:sz w:val="24"/>
-          <w:szCs w:val="24"/>
-        </w:rPr>
-        <w:t xml:space="preserve">, spillernes navner og hvilket hold de </w:t>
-      </w:r>
-      <w:r>
-        <w:rPr>
-          <w:sz w:val="24"/>
-          <w:szCs w:val="24"/>
-        </w:rPr>
-        <w:t xml:space="preserve">er med i, hvilke turneringer de er med i. </w:t>
-      </w:r>
-      <w:r>
-        <w:rPr>
-          <w:sz w:val="24"/>
-          <w:szCs w:val="24"/>
-        </w:rPr>
-        <w:br/>
-        <w:t xml:space="preserve">Hjemme siden viser og </w:t>
-      </w:r>
-      <w:r>
-        <w:rPr>
-          <w:sz w:val="24"/>
-          <w:szCs w:val="24"/>
-        </w:rPr>
-        <w:t xml:space="preserve"> </w:t>
+        <w:pStyle w:val="Overskrift1"/>
+        <w:jc w:val="center"/>
+        <w:rPr>
+          <w:color w:val="auto"/>
+          <w:sz w:val="40"/>
+          <w:szCs w:val="40"/>
+        </w:rPr>
+      </w:pPr>
+      <w:bookmarkStart w:id="5" w:name="_Toc501366336"/>
+      <w:r>
+        <w:rPr>
+          <w:color w:val="auto"/>
+          <w:sz w:val="40"/>
+          <w:szCs w:val="40"/>
+        </w:rPr>
+        <w:t>Motivation</w:t>
+      </w:r>
+      <w:bookmarkEnd w:id="5"/>
+    </w:p>
+    <w:p>
+      <w:pPr>
+        <w:rPr>
+          <w:sz w:val="24"/>
+          <w:szCs w:val="24"/>
+        </w:rPr>
+      </w:pPr>
+      <w:r>
+        <w:rPr>
+          <w:sz w:val="24"/>
+          <w:szCs w:val="24"/>
+        </w:rPr>
+        <w:t xml:space="preserve">Det vi gerne vil med dette projekt er at udvikle noget som kan bruge i e-sports sammenhæng som f.eks. hvis du nu skal planlægge et event i et </w:t>
+      </w:r>
+      <w:r>
+        <w:rPr>
+          <w:sz w:val="24"/>
+          <w:szCs w:val="24"/>
+        </w:rPr>
+        <w:t>spil så ville man kunne bruge det for at gør det nemmere for sig selv i stedet for at man skal til at lave lodtrækning og sådan noget manuelt så kan man bruge det til at gør det automatisk.</w:t>
       </w:r>
     </w:p>
     <w:sectPr>
@@ -1590,6 +1603,31 @@
       <w:contextualSpacing/>
     </w:pPr>
   </w:style>
+  <w:style w:type="paragraph" w:styleId="Ingenafstand">
+    <w:name w:val="No Spacing"/>
+    <w:link w:val="IngenafstandTegn"/>
+    <w:uiPriority w:val="1"/>
+    <w:qFormat/>
+    <w:rsid w:val="00BC3C8E"/>
+    <w:pPr>
+      <w:spacing w:after="0" w:line="240" w:lineRule="auto"/>
+    </w:pPr>
+    <w:rPr>
+      <w:rFonts w:eastAsiaTheme="minorEastAsia"/>
+      <w:lang w:eastAsia="da-DK"/>
+    </w:rPr>
+  </w:style>
+  <w:style w:type="character" w:customStyle="1" w:styleId="IngenafstandTegn">
+    <w:name w:val="Ingen afstand Tegn"/>
+    <w:basedOn w:val="Standardskrifttypeiafsnit"/>
+    <w:link w:val="Ingenafstand"/>
+    <w:uiPriority w:val="1"/>
+    <w:rsid w:val="00BC3C8E"/>
+    <w:rPr>
+      <w:rFonts w:eastAsiaTheme="minorEastAsia"/>
+      <w:lang w:eastAsia="da-DK"/>
+    </w:rPr>
+  </w:style>
 </w:styles>
 </file>
 
@@ -1893,7 +1931,7 @@
 </file>
 
 <file path=customXml/itemProps1.xml><?xml version="1.0" encoding="utf-8"?>
-<ds:datastoreItem xmlns:ds="http://schemas.openxmlformats.org/officeDocument/2006/customXml" ds:itemID="{61215096-B7A9-4F72-8385-B9F91C6C9E69}">
+<ds:datastoreItem xmlns:ds="http://schemas.openxmlformats.org/officeDocument/2006/customXml" ds:itemID="{C42D317F-CCF2-4165-B24E-E99006DF2B53}">
   <ds:schemaRefs>
     <ds:schemaRef ds:uri="http://schemas.openxmlformats.org/officeDocument/2006/bibliography"/>
   </ds:schemaRefs>

</xml_diff>

<commit_message>
Tilføjede flowcharts til .docx
</commit_message>
<xml_diff>
--- a/Projektforslag.docx
+++ b/Projektforslag.docx
@@ -12,7 +12,7 @@
           <w:szCs w:val="40"/>
         </w:rPr>
       </w:pPr>
-      <w:bookmarkStart w:id="0" w:name="_Toc501366332"/>
+      <w:bookmarkStart w:id="0" w:name="_Toc501370030"/>
       <w:r>
         <w:rPr>
           <w:color w:val="auto"/>
@@ -81,7 +81,7 @@
           <w:r>
             <w:fldChar w:fldCharType="separate"/>
           </w:r>
-          <w:hyperlink w:anchor="_Toc501366332" w:history="1">
+          <w:hyperlink w:anchor="_Toc501370030" w:history="1">
             <w:r>
               <w:rPr>
                 <w:rStyle w:val="Hyperlink"/>
@@ -108,7 +108,7 @@
                 <w:noProof/>
                 <w:webHidden/>
               </w:rPr>
-              <w:instrText xml:space="preserve"> PAGEREF _Toc501366332 \h </w:instrText>
+              <w:instrText xml:space="preserve"> PAGEREF _Toc501370030 \h </w:instrText>
             </w:r>
             <w:r>
               <w:rPr>
@@ -129,76 +129,6 @@
                 <w:webHidden/>
               </w:rPr>
               <w:t>1</w:t>
-            </w:r>
-            <w:r>
-              <w:rPr>
-                <w:noProof/>
-                <w:webHidden/>
-              </w:rPr>
-              <w:fldChar w:fldCharType="end"/>
-            </w:r>
-          </w:hyperlink>
-        </w:p>
-        <w:p>
-          <w:pPr>
-            <w:pStyle w:val="Indholdsfortegnelse1"/>
-            <w:tabs>
-              <w:tab w:val="right" w:leader="dot" w:pos="9628"/>
-            </w:tabs>
-            <w:rPr>
-              <w:rFonts w:eastAsiaTheme="minorEastAsia"/>
-              <w:noProof/>
-              <w:lang w:eastAsia="da-DK"/>
-            </w:rPr>
-          </w:pPr>
-          <w:hyperlink w:anchor="_Toc501366333" w:history="1">
-            <w:r>
-              <w:rPr>
-                <w:rStyle w:val="Hyperlink"/>
-                <w:noProof/>
-              </w:rPr>
-              <w:t>Projekt Beskrivelse</w:t>
-            </w:r>
-            <w:r>
-              <w:rPr>
-                <w:noProof/>
-                <w:webHidden/>
-              </w:rPr>
-              <w:tab/>
-            </w:r>
-            <w:r>
-              <w:rPr>
-                <w:noProof/>
-                <w:webHidden/>
-              </w:rPr>
-              <w:fldChar w:fldCharType="begin"/>
-            </w:r>
-            <w:r>
-              <w:rPr>
-                <w:noProof/>
-                <w:webHidden/>
-              </w:rPr>
-              <w:instrText xml:space="preserve"> PAGEREF _Toc501366333 \h </w:instrText>
-            </w:r>
-            <w:r>
-              <w:rPr>
-                <w:noProof/>
-                <w:webHidden/>
-              </w:rPr>
-            </w:r>
-            <w:r>
-              <w:rPr>
-                <w:noProof/>
-                <w:webHidden/>
-              </w:rPr>
-              <w:fldChar w:fldCharType="separate"/>
-            </w:r>
-            <w:r>
-              <w:rPr>
-                <w:noProof/>
-                <w:webHidden/>
-              </w:rPr>
-              <w:t>2</w:t>
             </w:r>
             <w:r>
               <w:rPr>
@@ -222,7 +152,7 @@
               <w:lang w:eastAsia="da-DK"/>
             </w:rPr>
           </w:pPr>
-          <w:hyperlink w:anchor="_Toc501366334" w:history="1">
+          <w:hyperlink w:anchor="_Toc501370031" w:history="1">
             <w:r>
               <w:rPr>
                 <w:rStyle w:val="Hyperlink"/>
@@ -265,7 +195,7 @@
                 <w:noProof/>
                 <w:webHidden/>
               </w:rPr>
-              <w:instrText xml:space="preserve"> PAGEREF _Toc501366334 \h </w:instrText>
+              <w:instrText xml:space="preserve"> PAGEREF _Toc501370031 \h </w:instrText>
             </w:r>
             <w:r>
               <w:rPr>
@@ -285,7 +215,7 @@
                 <w:noProof/>
                 <w:webHidden/>
               </w:rPr>
-              <w:t>2</w:t>
+              <w:t>1</w:t>
             </w:r>
             <w:r>
               <w:rPr>
@@ -309,7 +239,7 @@
               <w:lang w:eastAsia="da-DK"/>
             </w:rPr>
           </w:pPr>
-          <w:hyperlink w:anchor="_Toc501366335" w:history="1">
+          <w:hyperlink w:anchor="_Toc501370032" w:history="1">
             <w:r>
               <w:rPr>
                 <w:rStyle w:val="Hyperlink"/>
@@ -352,7 +282,7 @@
                 <w:noProof/>
                 <w:webHidden/>
               </w:rPr>
-              <w:instrText xml:space="preserve"> PAGEREF _Toc501366335 \h </w:instrText>
+              <w:instrText xml:space="preserve"> PAGEREF _Toc501370032 \h </w:instrText>
             </w:r>
             <w:r>
               <w:rPr>
@@ -372,7 +302,7 @@
                 <w:noProof/>
                 <w:webHidden/>
               </w:rPr>
-              <w:t>2</w:t>
+              <w:t>1</w:t>
             </w:r>
             <w:r>
               <w:rPr>
@@ -395,7 +325,7 @@
               <w:lang w:eastAsia="da-DK"/>
             </w:rPr>
           </w:pPr>
-          <w:hyperlink w:anchor="_Toc501366336" w:history="1">
+          <w:hyperlink w:anchor="_Toc501370033" w:history="1">
             <w:r>
               <w:rPr>
                 <w:rStyle w:val="Hyperlink"/>
@@ -422,7 +352,7 @@
                 <w:noProof/>
                 <w:webHidden/>
               </w:rPr>
-              <w:instrText xml:space="preserve"> PAGEREF _Toc501366336 \h </w:instrText>
+              <w:instrText xml:space="preserve"> PAGEREF _Toc501370033 \h </w:instrText>
             </w:r>
             <w:r>
               <w:rPr>
@@ -442,7 +372,7 @@
                 <w:noProof/>
                 <w:webHidden/>
               </w:rPr>
-              <w:t>2</w:t>
+              <w:t>1</w:t>
             </w:r>
             <w:r>
               <w:rPr>
@@ -466,55 +396,63 @@
     </w:sdt>
     <w:p>
       <w:pPr>
-        <w:rPr>
-          <w:sz w:val="24"/>
-          <w:szCs w:val="24"/>
-        </w:rPr>
-      </w:pPr>
-      <w:r>
-        <w:rPr>
-          <w:sz w:val="24"/>
-          <w:szCs w:val="24"/>
-        </w:rPr>
-        <w:br w:type="page"/>
-      </w:r>
-    </w:p>
-    <w:p>
-      <w:pPr>
-        <w:pStyle w:val="Overskrift1"/>
         <w:jc w:val="center"/>
         <w:rPr>
-          <w:color w:val="auto"/>
+          <w:sz w:val="24"/>
+          <w:szCs w:val="24"/>
+        </w:rPr>
+      </w:pPr>
+      <w:r>
+        <w:rPr>
           <w:sz w:val="40"/>
           <w:szCs w:val="40"/>
         </w:rPr>
-      </w:pPr>
-      <w:bookmarkStart w:id="1" w:name="_Toc501366333"/>
-      <w:r>
-        <w:rPr>
-          <w:color w:val="auto"/>
-          <w:sz w:val="40"/>
-          <w:szCs w:val="40"/>
-        </w:rPr>
-        <w:lastRenderedPageBreak/>
         <w:t>Projekt Beskrivelse</w:t>
       </w:r>
+      <w:bookmarkStart w:id="1" w:name="_GoBack"/>
       <w:bookmarkEnd w:id="1"/>
     </w:p>
     <w:p/>
     <w:p>
-      <w:r>
+      <w:pPr>
+        <w:rPr>
+          <w:sz w:val="24"/>
+          <w:szCs w:val="24"/>
+        </w:rPr>
+      </w:pPr>
+      <w:r>
+        <w:rPr>
+          <w:sz w:val="24"/>
+          <w:szCs w:val="24"/>
+        </w:rPr>
         <w:t>En Hjemme side med login system og hvor man kan se spiller, hold og turneringer.</w:t>
       </w:r>
-    </w:p>
-    <w:p>
-      <w:r>
+      <w:r>
+        <w:rPr>
+          <w:sz w:val="24"/>
+          <w:szCs w:val="24"/>
+        </w:rPr>
+        <w:br/>
+      </w:r>
+      <w:r>
+        <w:rPr>
+          <w:sz w:val="24"/>
+          <w:szCs w:val="24"/>
+        </w:rPr>
         <w:t>Hjemmesiden bliver lavet med php</w:t>
       </w:r>
       <w:r>
+        <w:rPr>
+          <w:sz w:val="24"/>
+          <w:szCs w:val="24"/>
+        </w:rPr>
         <w:t>, javascript</w:t>
       </w:r>
       <w:r>
+        <w:rPr>
+          <w:sz w:val="24"/>
+          <w:szCs w:val="24"/>
+        </w:rPr>
         <w:t xml:space="preserve"> og MySQL.</w:t>
       </w:r>
     </w:p>
@@ -533,7 +471,7 @@
           <w:szCs w:val="22"/>
         </w:rPr>
       </w:pPr>
-      <w:bookmarkStart w:id="2" w:name="_Toc501366334"/>
+      <w:bookmarkStart w:id="2" w:name="_Toc501370031"/>
       <w:r>
         <w:rPr>
           <w:rStyle w:val="Overskrift1Tegn"/>
@@ -564,14 +502,13 @@
         </w:rPr>
         <w:t>.</w:t>
       </w:r>
-    </w:p>
-    <w:p>
-      <w:pPr>
-        <w:rPr>
-          <w:sz w:val="24"/>
-          <w:szCs w:val="24"/>
-        </w:rPr>
-      </w:pPr>
+      <w:r>
+        <w:rPr>
+          <w:sz w:val="24"/>
+          <w:szCs w:val="24"/>
+        </w:rPr>
+        <w:br/>
+      </w:r>
       <w:r>
         <w:rPr>
           <w:sz w:val="24"/>
@@ -612,7 +549,7 @@
           <w:color w:val="auto"/>
         </w:rPr>
       </w:pPr>
-      <w:bookmarkStart w:id="3" w:name="_Toc501366335"/>
+      <w:bookmarkStart w:id="3" w:name="_Toc501370032"/>
       <w:r>
         <w:rPr>
           <w:color w:val="auto"/>
@@ -656,59 +593,77 @@
         </w:rPr>
         <w:t>er med i, hvilke turneringer de er med i.</w:t>
       </w:r>
+      <w:r>
+        <w:rPr>
+          <w:sz w:val="24"/>
+          <w:szCs w:val="24"/>
+        </w:rPr>
+        <w:br/>
+      </w:r>
+      <w:r>
+        <w:rPr>
+          <w:sz w:val="24"/>
+          <w:szCs w:val="24"/>
+        </w:rPr>
+        <w:t>På siden kommer der til at være så man kan oprette en bruger og logge ind hvis man allerede har en bruger, når man så har oprettet en bruger så skal man så udfylde nogen oplysninger omkring kontakt info, navn og hvilke spil man spiller.</w:t>
+      </w:r>
+      <w:r>
+        <w:rPr>
+          <w:sz w:val="24"/>
+          <w:szCs w:val="24"/>
+        </w:rPr>
+        <w:br/>
+      </w:r>
+      <w:r>
+        <w:rPr>
+          <w:sz w:val="24"/>
+          <w:szCs w:val="24"/>
+        </w:rPr>
+        <w:t>Det bliver sådan at den bruger som skal stå for det hold som skal spille i en turnering skal så oprette det hold og det kommer også til at bliver noget man skal udfylde når man opretter en bruger (om man vil være hold leder eller bare spiller på et hold, og man vil altid kunne ændre det hvis man har lyst til det)</w:t>
+      </w:r>
     </w:p>
     <w:p>
       <w:pPr>
-        <w:rPr>
-          <w:sz w:val="24"/>
-          <w:szCs w:val="24"/>
-        </w:rPr>
-      </w:pPr>
-      <w:r>
-        <w:rPr>
-          <w:sz w:val="24"/>
-          <w:szCs w:val="24"/>
-        </w:rPr>
-        <w:t>På siden kommer der til at være så man kan oprette en bruger og logge ind hvis man allerede har en bruger, når man så har oprettet en bruger så skal man så udfylde nogen oplysninger omkring kontakt info, navn og hvilke spil man spiller.</w:t>
-      </w:r>
-    </w:p>
-    <w:p>
-      <w:pPr>
-        <w:rPr>
-          <w:sz w:val="24"/>
-          <w:szCs w:val="24"/>
-        </w:rPr>
-      </w:pPr>
-      <w:r>
-        <w:rPr>
-          <w:sz w:val="24"/>
-          <w:szCs w:val="24"/>
-        </w:rPr>
-        <w:t>Det bliver sådan at den bruger som skal stå for det hold som skal spille i en turnering skal så oprette det hold og det kommer også til at bliver noget man skal udfylde når man opretter en bruger (om man vil være hold leder eller bare spiller på et hold, og man vil altid kunne ændre det hvis man har lyst til det)</w:t>
-      </w:r>
-      <w:bookmarkStart w:id="4" w:name="_GoBack"/>
+        <w:pStyle w:val="Overskrift1"/>
+        <w:jc w:val="center"/>
+        <w:rPr>
+          <w:color w:val="auto"/>
+          <w:sz w:val="40"/>
+          <w:szCs w:val="40"/>
+        </w:rPr>
+      </w:pPr>
+      <w:bookmarkStart w:id="4" w:name="_Toc501370033"/>
+      <w:r>
+        <w:rPr>
+          <w:color w:val="auto"/>
+          <w:sz w:val="40"/>
+          <w:szCs w:val="40"/>
+        </w:rPr>
+        <w:t>Motivation</w:t>
+      </w:r>
       <w:bookmarkEnd w:id="4"/>
     </w:p>
     <w:p>
       <w:pPr>
-        <w:pStyle w:val="Overskrift1"/>
-        <w:jc w:val="center"/>
-        <w:rPr>
-          <w:color w:val="auto"/>
-          <w:sz w:val="40"/>
-          <w:szCs w:val="40"/>
-        </w:rPr>
-      </w:pPr>
-      <w:bookmarkStart w:id="5" w:name="_Toc501366336"/>
-      <w:r>
-        <w:rPr>
-          <w:color w:val="auto"/>
-          <w:sz w:val="40"/>
-          <w:szCs w:val="40"/>
-        </w:rPr>
-        <w:t>Motivation</w:t>
-      </w:r>
-      <w:bookmarkEnd w:id="5"/>
+        <w:rPr>
+          <w:sz w:val="24"/>
+          <w:szCs w:val="24"/>
+        </w:rPr>
+      </w:pPr>
+      <w:r>
+        <w:rPr>
+          <w:sz w:val="24"/>
+          <w:szCs w:val="24"/>
+        </w:rPr>
+        <w:t xml:space="preserve">Det vi gerne vil med dette projekt er at udvikle noget som kan bruge i e-sports sammenhæng som f.eks. hvis du nu skal planlægge et event i et </w:t>
+      </w:r>
+      <w:r>
+        <w:rPr>
+          <w:sz w:val="24"/>
+          <w:szCs w:val="24"/>
+        </w:rPr>
+        <w:t>spil så ville man kunne bruge det for at gør det nemmere for sig selv i stedet for at man skal til at lave lodtrækning og sådan noget manuelt så kan man bruge det til at gør det automatisk.</w:t>
+      </w:r>
     </w:p>
     <w:p>
       <w:pPr>
@@ -719,17 +674,170 @@
       </w:pPr>
       <w:r>
         <w:rPr>
-          <w:sz w:val="24"/>
-          <w:szCs w:val="24"/>
-        </w:rPr>
-        <w:t xml:space="preserve">Det vi gerne vil med dette projekt er at udvikle noget som kan bruge i e-sports sammenhæng som f.eks. hvis du nu skal planlægge et event i et </w:t>
-      </w:r>
-      <w:r>
-        <w:rPr>
-          <w:sz w:val="24"/>
-          <w:szCs w:val="24"/>
-        </w:rPr>
-        <w:t>spil så ville man kunne bruge det for at gør det nemmere for sig selv i stedet for at man skal til at lave lodtrækning og sådan noget manuelt så kan man bruge det til at gør det automatisk.</w:t>
+          <w:noProof/>
+          <w:sz w:val="24"/>
+          <w:szCs w:val="24"/>
+        </w:rPr>
+        <w:lastRenderedPageBreak/>
+        <w:drawing>
+          <wp:inline distT="0" distB="0" distL="0" distR="0" wp14:anchorId="130A721B" wp14:editId="12C82414">
+            <wp:extent cx="6115050" cy="3695700"/>
+            <wp:effectExtent l="0" t="0" r="0" b="0"/>
+            <wp:docPr id="3" name="Billede 3"/>
+            <wp:cNvGraphicFramePr>
+              <a:graphicFrameLocks xmlns:a="http://schemas.openxmlformats.org/drawingml/2006/main" noChangeAspect="1"/>
+            </wp:cNvGraphicFramePr>
+            <a:graphic xmlns:a="http://schemas.openxmlformats.org/drawingml/2006/main">
+              <a:graphicData uri="http://schemas.openxmlformats.org/drawingml/2006/picture">
+                <pic:pic xmlns:pic="http://schemas.openxmlformats.org/drawingml/2006/picture">
+                  <pic:nvPicPr>
+                    <pic:cNvPr id="0" name="Picture 3"/>
+                    <pic:cNvPicPr>
+                      <a:picLocks noChangeAspect="1" noChangeArrowheads="1"/>
+                    </pic:cNvPicPr>
+                  </pic:nvPicPr>
+                  <pic:blipFill>
+                    <a:blip r:embed="rId6">
+                      <a:extLst>
+                        <a:ext uri="{28A0092B-C50C-407E-A947-70E740481C1C}">
+                          <a14:useLocalDpi xmlns:a14="http://schemas.microsoft.com/office/drawing/2010/main" val="0"/>
+                        </a:ext>
+                      </a:extLst>
+                    </a:blip>
+                    <a:srcRect/>
+                    <a:stretch>
+                      <a:fillRect/>
+                    </a:stretch>
+                  </pic:blipFill>
+                  <pic:spPr bwMode="auto">
+                    <a:xfrm>
+                      <a:off x="0" y="0"/>
+                      <a:ext cx="6115050" cy="3695700"/>
+                    </a:xfrm>
+                    <a:prstGeom prst="rect">
+                      <a:avLst/>
+                    </a:prstGeom>
+                    <a:noFill/>
+                    <a:ln>
+                      <a:noFill/>
+                    </a:ln>
+                  </pic:spPr>
+                </pic:pic>
+              </a:graphicData>
+            </a:graphic>
+          </wp:inline>
+        </w:drawing>
+      </w:r>
+      <w:r>
+        <w:rPr>
+          <w:noProof/>
+          <w:sz w:val="24"/>
+          <w:szCs w:val="24"/>
+        </w:rPr>
+        <w:drawing>
+          <wp:inline distT="0" distB="0" distL="0" distR="0">
+            <wp:extent cx="6121400" cy="3619500"/>
+            <wp:effectExtent l="0" t="0" r="0" b="0"/>
+            <wp:docPr id="4" name="Billede 4"/>
+            <wp:cNvGraphicFramePr>
+              <a:graphicFrameLocks xmlns:a="http://schemas.openxmlformats.org/drawingml/2006/main" noChangeAspect="1"/>
+            </wp:cNvGraphicFramePr>
+            <a:graphic xmlns:a="http://schemas.openxmlformats.org/drawingml/2006/main">
+              <a:graphicData uri="http://schemas.openxmlformats.org/drawingml/2006/picture">
+                <pic:pic xmlns:pic="http://schemas.openxmlformats.org/drawingml/2006/picture">
+                  <pic:nvPicPr>
+                    <pic:cNvPr id="0" name="Picture 4"/>
+                    <pic:cNvPicPr>
+                      <a:picLocks noChangeAspect="1" noChangeArrowheads="1"/>
+                    </pic:cNvPicPr>
+                  </pic:nvPicPr>
+                  <pic:blipFill>
+                    <a:blip r:embed="rId7">
+                      <a:extLst>
+                        <a:ext uri="{28A0092B-C50C-407E-A947-70E740481C1C}">
+                          <a14:useLocalDpi xmlns:a14="http://schemas.microsoft.com/office/drawing/2010/main" val="0"/>
+                        </a:ext>
+                      </a:extLst>
+                    </a:blip>
+                    <a:srcRect/>
+                    <a:stretch>
+                      <a:fillRect/>
+                    </a:stretch>
+                  </pic:blipFill>
+                  <pic:spPr bwMode="auto">
+                    <a:xfrm>
+                      <a:off x="0" y="0"/>
+                      <a:ext cx="6121400" cy="3619500"/>
+                    </a:xfrm>
+                    <a:prstGeom prst="rect">
+                      <a:avLst/>
+                    </a:prstGeom>
+                    <a:noFill/>
+                    <a:ln>
+                      <a:noFill/>
+                    </a:ln>
+                  </pic:spPr>
+                </pic:pic>
+              </a:graphicData>
+            </a:graphic>
+          </wp:inline>
+        </w:drawing>
+      </w:r>
+      <w:r>
+        <w:rPr>
+          <w:noProof/>
+          <w:sz w:val="24"/>
+          <w:szCs w:val="24"/>
+        </w:rPr>
+        <w:lastRenderedPageBreak/>
+        <w:drawing>
+          <wp:inline distT="0" distB="0" distL="0" distR="0">
+            <wp:extent cx="6115050" cy="2647950"/>
+            <wp:effectExtent l="0" t="0" r="0" b="0"/>
+            <wp:docPr id="5" name="Billede 5"/>
+            <wp:cNvGraphicFramePr>
+              <a:graphicFrameLocks xmlns:a="http://schemas.openxmlformats.org/drawingml/2006/main" noChangeAspect="1"/>
+            </wp:cNvGraphicFramePr>
+            <a:graphic xmlns:a="http://schemas.openxmlformats.org/drawingml/2006/main">
+              <a:graphicData uri="http://schemas.openxmlformats.org/drawingml/2006/picture">
+                <pic:pic xmlns:pic="http://schemas.openxmlformats.org/drawingml/2006/picture">
+                  <pic:nvPicPr>
+                    <pic:cNvPr id="0" name="Picture 5"/>
+                    <pic:cNvPicPr>
+                      <a:picLocks noChangeAspect="1" noChangeArrowheads="1"/>
+                    </pic:cNvPicPr>
+                  </pic:nvPicPr>
+                  <pic:blipFill>
+                    <a:blip r:embed="rId8">
+                      <a:extLst>
+                        <a:ext uri="{28A0092B-C50C-407E-A947-70E740481C1C}">
+                          <a14:useLocalDpi xmlns:a14="http://schemas.microsoft.com/office/drawing/2010/main" val="0"/>
+                        </a:ext>
+                      </a:extLst>
+                    </a:blip>
+                    <a:srcRect/>
+                    <a:stretch>
+                      <a:fillRect/>
+                    </a:stretch>
+                  </pic:blipFill>
+                  <pic:spPr bwMode="auto">
+                    <a:xfrm>
+                      <a:off x="0" y="0"/>
+                      <a:ext cx="6115050" cy="2647950"/>
+                    </a:xfrm>
+                    <a:prstGeom prst="rect">
+                      <a:avLst/>
+                    </a:prstGeom>
+                    <a:noFill/>
+                    <a:ln>
+                      <a:noFill/>
+                    </a:ln>
+                  </pic:spPr>
+                </pic:pic>
+              </a:graphicData>
+            </a:graphic>
+          </wp:inline>
+        </w:drawing>
       </w:r>
     </w:p>
     <w:sectPr>
@@ -1931,7 +2039,7 @@
 </file>
 
 <file path=customXml/itemProps1.xml><?xml version="1.0" encoding="utf-8"?>
-<ds:datastoreItem xmlns:ds="http://schemas.openxmlformats.org/officeDocument/2006/customXml" ds:itemID="{C42D317F-CCF2-4165-B24E-E99006DF2B53}">
+<ds:datastoreItem xmlns:ds="http://schemas.openxmlformats.org/officeDocument/2006/customXml" ds:itemID="{24445E59-C6DD-474C-974D-40BA6263E28C}">
   <ds:schemaRefs>
     <ds:schemaRef ds:uri="http://schemas.openxmlformats.org/officeDocument/2006/bibliography"/>
   </ds:schemaRefs>

</xml_diff>